<commit_message>
Updated the tutorials to PeptideShaker v0.23.0 and SearchGUI v1.15.0. (Part II)
</commit_message>
<xml_diff>
--- a/wiki/tutorial/3 - Data Sharing/3.3 - Reprocess/3.3_reprocess.docx
+++ b/wiki/tutorial/3 - Data Sharing/3.3 - Reprocess/3.3_reprocess.docx
@@ -2664,9 +2664,9 @@
         </w:rPr>
         <w:drawing>
           <wp:inline distT="0" distB="0" distL="0" distR="0">
-            <wp:extent cx="3723594" cy="2673350"/>
-            <wp:effectExtent l="57150" t="19050" r="105456" b="69850"/>
-            <wp:docPr id="13" name="Picture 13" descr="D:\java\PeptideShaker\wiki\tutorial\4 - Online Repositories\4.3 - Reprocess\illustrations\searchgui4.png"/>
+            <wp:extent cx="4499675" cy="3203409"/>
+            <wp:effectExtent l="0" t="19050" r="72325" b="54141"/>
+            <wp:docPr id="11" name="Picture 16"/>
             <wp:cNvGraphicFramePr>
               <a:graphicFrameLocks xmlns:a="http://schemas.openxmlformats.org/drawingml/2006/main" noChangeAspect="1"/>
             </wp:cNvGraphicFramePr>
@@ -2674,19 +2674,13 @@
               <a:graphicData uri="http://schemas.openxmlformats.org/drawingml/2006/picture">
                 <pic:pic xmlns:pic="http://schemas.openxmlformats.org/drawingml/2006/picture">
                   <pic:nvPicPr>
-                    <pic:cNvPr id="0" name="Picture 5" descr="D:\java\PeptideShaker\wiki\tutorial\4 - Online Repositories\4.3 - Reprocess\illustrations\searchgui4.png"/>
+                    <pic:cNvPr id="0" name="Picture 16"/>
                     <pic:cNvPicPr>
                       <a:picLocks noChangeAspect="1" noChangeArrowheads="1"/>
                     </pic:cNvPicPr>
                   </pic:nvPicPr>
                   <pic:blipFill>
-                    <a:blip r:embed="rId15" cstate="print">
-                      <a:extLst>
-                        <a:ext uri="{28A0092B-C50C-407E-A947-70E740481C1C}">
-                          <a14:useLocalDpi xmlns:a14="http://schemas.microsoft.com/office/drawing/2010/main" xmlns:wps="http://schemas.microsoft.com/office/word/2010/wordprocessingShape" xmlns:wpi="http://schemas.microsoft.com/office/word/2010/wordprocessingInk" xmlns:wpg="http://schemas.microsoft.com/office/word/2010/wordprocessingGroup" xmlns:w14="http://schemas.microsoft.com/office/word/2010/wordml" xmlns:w="http://schemas.openxmlformats.org/wordprocessingml/2006/main" xmlns:w10="urn:schemas-microsoft-com:office:word" xmlns:wp14="http://schemas.microsoft.com/office/word/2010/wordprocessingDrawing" xmlns:v="urn:schemas-microsoft-com:vml" xmlns:o="urn:schemas-microsoft-com:office:office" xmlns:mc="http://schemas.openxmlformats.org/markup-compatibility/2006" xmlns:wpc="http://schemas.microsoft.com/office/word/2010/wordprocessingCanvas" xmlns="" val="0"/>
-                        </a:ext>
-                      </a:extLst>
-                    </a:blip>
+                    <a:blip r:embed="rId15" cstate="print"/>
                     <a:srcRect/>
                     <a:stretch>
                       <a:fillRect/>
@@ -2695,18 +2689,17 @@
                   <pic:spPr bwMode="auto">
                     <a:xfrm>
                       <a:off x="0" y="0"/>
-                      <a:ext cx="3725467" cy="2674695"/>
+                      <a:ext cx="4503266" cy="3205965"/>
                     </a:xfrm>
                     <a:prstGeom prst="rect">
                       <a:avLst/>
                     </a:prstGeom>
                     <a:noFill/>
-                    <a:ln w="3175">
-                      <a:solidFill>
-                        <a:schemeClr val="bg1">
-                          <a:lumMod val="85000"/>
-                        </a:schemeClr>
-                      </a:solidFill>
+                    <a:ln w="9525">
+                      <a:noFill/>
+                      <a:miter lim="800000"/>
+                      <a:headEnd/>
+                      <a:tailEnd/>
                     </a:ln>
                     <a:effectLst>
                       <a:outerShdw blurRad="50800" dist="38100" dir="2700000" algn="tl" rotWithShape="0">
@@ -2910,7 +2903,7 @@
           <wp:inline distT="0" distB="0" distL="0" distR="0">
             <wp:extent cx="5486400" cy="3314700"/>
             <wp:effectExtent l="57150" t="19050" r="114300" b="76200"/>
-            <wp:docPr id="9" name="Picture 13"/>
+            <wp:docPr id="12" name="Picture 19"/>
             <wp:cNvGraphicFramePr>
               <a:graphicFrameLocks xmlns:a="http://schemas.openxmlformats.org/drawingml/2006/main" noChangeAspect="1"/>
             </wp:cNvGraphicFramePr>
@@ -2918,7 +2911,7 @@
               <a:graphicData uri="http://schemas.openxmlformats.org/drawingml/2006/picture">
                 <pic:pic xmlns:pic="http://schemas.openxmlformats.org/drawingml/2006/picture">
                   <pic:nvPicPr>
-                    <pic:cNvPr id="0" name="Picture 13"/>
+                    <pic:cNvPr id="0" name="Picture 19"/>
                     <pic:cNvPicPr>
                       <a:picLocks noChangeAspect="1" noChangeArrowheads="1"/>
                     </pic:cNvPicPr>
@@ -3620,7 +3613,7 @@
         <w:b/>
         <w:noProof/>
       </w:rPr>
-      <w:t>7</w:t>
+      <w:t>1</w:t>
     </w:r>
     <w:r>
       <w:rPr>
@@ -7269,7 +7262,7 @@
 </file>
 
 <file path=customXml/itemProps1.xml><?xml version="1.0" encoding="utf-8"?>
-<ds:datastoreItem xmlns:ds="http://schemas.openxmlformats.org/officeDocument/2006/customXml" ds:itemID="{565A431B-A932-40F1-AB9A-911E07DBD2E7}">
+<ds:datastoreItem xmlns:ds="http://schemas.openxmlformats.org/officeDocument/2006/customXml" ds:itemID="{C525D18A-4A76-4332-8576-3358080B5B63}">
   <ds:schemaRefs>
     <ds:schemaRef ds:uri="http://schemas.openxmlformats.org/officeDocument/2006/bibliography"/>
   </ds:schemaRefs>

</xml_diff>

<commit_message>
Updated the reprocessing chapter of the tutorials.
</commit_message>
<xml_diff>
--- a/wiki/tutorial/3 - Data Sharing/3.3 - Reprocess/3.3_reprocess.docx
+++ b/wiki/tutorial/3 - Data Sharing/3.3 - Reprocess/3.3_reprocess.docx
@@ -5,221 +5,146 @@
     <w:p>
       <w:pPr>
         <w:pStyle w:val="Title"/>
-        <w:rPr>
-          <w:lang w:val="en-GB"/>
-        </w:rPr>
-      </w:pPr>
-      <w:r>
-        <w:rPr>
-          <w:lang w:val="en-GB"/>
-        </w:rPr>
+      </w:pPr>
+      <w:r>
         <w:t>R</w:t>
       </w:r>
       <w:r>
-        <w:rPr>
-          <w:lang w:val="en-GB"/>
-        </w:rPr>
         <w:t>eprocessing</w:t>
       </w:r>
       <w:r>
-        <w:rPr>
-          <w:lang w:val="en-GB"/>
-        </w:rPr>
         <w:t xml:space="preserve"> Public Experiments</w:t>
       </w:r>
     </w:p>
     <w:p>
       <w:pPr>
         <w:jc w:val="both"/>
-        <w:rPr>
-          <w:lang w:val="en-GB"/>
-        </w:rPr>
-      </w:pPr>
-      <w:r>
-        <w:rPr>
-          <w:lang w:val="en-GB"/>
-        </w:rPr>
+      </w:pPr>
+      <w:r>
         <w:t xml:space="preserve">In the previous chapter, we </w:t>
       </w:r>
       <w:r>
-        <w:rPr>
-          <w:lang w:val="en-GB"/>
-        </w:rPr>
         <w:t>saw</w:t>
       </w:r>
       <w:r>
-        <w:rPr>
-          <w:lang w:val="en-GB"/>
-        </w:rPr>
-        <w:t xml:space="preserve"> that many </w:t>
-      </w:r>
-      <w:r>
-        <w:rPr>
-          <w:lang w:val="en-GB"/>
-        </w:rPr>
+        <w:t xml:space="preserve"> that</w:t>
+      </w:r>
+      <w:r>
+        <w:t xml:space="preserve"> numerous </w:t>
+      </w:r>
+      <w:r>
         <w:t xml:space="preserve">proteomics </w:t>
       </w:r>
       <w:r>
-        <w:rPr>
-          <w:lang w:val="en-GB"/>
-        </w:rPr>
         <w:t xml:space="preserve">experiments are freely available in </w:t>
       </w:r>
       <w:r>
-        <w:rPr>
-          <w:lang w:val="en-GB"/>
-        </w:rPr>
         <w:t xml:space="preserve">online </w:t>
       </w:r>
       <w:r>
-        <w:rPr>
-          <w:lang w:val="en-GB"/>
-        </w:rPr>
-        <w:t xml:space="preserve">public repositories. It can be very interesting to </w:t>
-      </w:r>
-      <w:r>
-        <w:rPr>
-          <w:lang w:val="en-GB"/>
-        </w:rPr>
+        <w:t xml:space="preserve">public repositories. It can be </w:t>
+      </w:r>
+      <w:r>
+        <w:t xml:space="preserve">useful to </w:t>
+      </w:r>
+      <w:r>
         <w:t>re-analyze</w:t>
       </w:r>
       <w:r>
-        <w:rPr>
-          <w:lang w:val="en-GB"/>
-        </w:rPr>
-        <w:t xml:space="preserve"> a project of interest, maybe with </w:t>
-      </w:r>
-      <w:r>
-        <w:rPr>
-          <w:lang w:val="en-GB"/>
-        </w:rPr>
+        <w:t xml:space="preserve"> a project of interest -</w:t>
+      </w:r>
+      <w:r>
+        <w:t xml:space="preserve"> maybe with </w:t>
+      </w:r>
+      <w:r>
         <w:t xml:space="preserve">a </w:t>
       </w:r>
       <w:r>
-        <w:rPr>
-          <w:lang w:val="en-GB"/>
-        </w:rPr>
         <w:t xml:space="preserve">different </w:t>
       </w:r>
       <w:r>
-        <w:rPr>
-          <w:lang w:val="en-GB"/>
-        </w:rPr>
         <w:t xml:space="preserve">set of </w:t>
       </w:r>
       <w:r>
-        <w:rPr>
-          <w:lang w:val="en-GB"/>
-        </w:rPr>
         <w:t>modifications</w:t>
       </w:r>
       <w:r>
-        <w:rPr>
-          <w:lang w:val="en-GB"/>
-        </w:rPr>
         <w:t xml:space="preserve"> or with a different search engine</w:t>
       </w:r>
       <w:r>
-        <w:rPr>
-          <w:lang w:val="en-GB"/>
-        </w:rPr>
         <w:t xml:space="preserve">? This is possible via the </w:t>
       </w:r>
+      <w:r>
+        <w:rPr>
+          <w:color w:val="1F497D" w:themeColor="text2"/>
+        </w:rPr>
+        <w:t xml:space="preserve">PRIDE </w:t>
+      </w:r>
       <w:proofErr w:type="spellStart"/>
       <w:r>
         <w:rPr>
           <w:color w:val="1F497D" w:themeColor="text2"/>
-          <w:lang w:val="en-GB"/>
         </w:rPr>
         <w:t>Reshake</w:t>
       </w:r>
       <w:proofErr w:type="spellEnd"/>
       <w:r>
-        <w:rPr>
-          <w:lang w:val="en-GB"/>
-        </w:rPr>
         <w:t xml:space="preserve"> </w:t>
       </w:r>
       <w:r>
-        <w:rPr>
-          <w:lang w:val="en-GB"/>
-        </w:rPr>
         <w:t>function</w:t>
       </w:r>
       <w:r>
-        <w:rPr>
-          <w:lang w:val="en-GB"/>
-        </w:rPr>
         <w:t xml:space="preserve"> of </w:t>
       </w:r>
+      <w:r>
+        <w:rPr>
+          <w:color w:val="1F497D" w:themeColor="text2"/>
+        </w:rPr>
+        <w:t>PeptideShaker</w:t>
+      </w:r>
+      <w:r>
+        <w:t>.</w:t>
+      </w:r>
+      <w:r>
+        <w:t xml:space="preserve"> </w:t>
+      </w:r>
+      <w:r>
+        <w:rPr>
+          <w:color w:val="1F497D" w:themeColor="text2"/>
+        </w:rPr>
+        <w:t xml:space="preserve">PRIDE </w:t>
+      </w:r>
       <w:proofErr w:type="spellStart"/>
       <w:r>
         <w:rPr>
           <w:color w:val="1F497D" w:themeColor="text2"/>
-          <w:lang w:val="en-GB"/>
+        </w:rPr>
+        <w:t>Reshake</w:t>
+      </w:r>
+      <w:proofErr w:type="spellEnd"/>
+      <w:r>
+        <w:rPr>
+          <w:color w:val="1F497D" w:themeColor="text2"/>
+        </w:rPr>
+        <w:t xml:space="preserve"> </w:t>
+      </w:r>
+      <w:r>
+        <w:t xml:space="preserve">is </w:t>
+      </w:r>
+      <w:r>
+        <w:t>found</w:t>
+      </w:r>
+      <w:r>
+        <w:t xml:space="preserve"> in the </w:t>
+      </w:r>
+      <w:r>
+        <w:rPr>
+          <w:color w:val="1F497D" w:themeColor="text2"/>
         </w:rPr>
         <w:t>PeptideShaker</w:t>
       </w:r>
-      <w:proofErr w:type="spellEnd"/>
-      <w:r>
-        <w:rPr>
-          <w:lang w:val="en-GB"/>
-        </w:rPr>
-        <w:t>.</w:t>
-      </w:r>
-      <w:r>
-        <w:rPr>
-          <w:lang w:val="en-GB"/>
-        </w:rPr>
-        <w:t xml:space="preserve"> </w:t>
-      </w:r>
-      <w:proofErr w:type="spellStart"/>
-      <w:r>
-        <w:rPr>
-          <w:color w:val="1F497D" w:themeColor="text2"/>
-          <w:lang w:val="en-GB"/>
-        </w:rPr>
-        <w:t>Reshake</w:t>
-      </w:r>
-      <w:proofErr w:type="spellEnd"/>
-      <w:r>
-        <w:rPr>
-          <w:color w:val="1F497D" w:themeColor="text2"/>
-          <w:lang w:val="en-GB"/>
-        </w:rPr>
-        <w:t xml:space="preserve"> </w:t>
-      </w:r>
-      <w:r>
-        <w:rPr>
-          <w:lang w:val="en-GB"/>
-        </w:rPr>
-        <w:t xml:space="preserve">is </w:t>
-      </w:r>
-      <w:r>
-        <w:rPr>
-          <w:lang w:val="en-GB"/>
-        </w:rPr>
-        <w:t>found</w:t>
-      </w:r>
-      <w:r>
-        <w:rPr>
-          <w:lang w:val="en-GB"/>
-        </w:rPr>
-        <w:t xml:space="preserve"> in the </w:t>
-      </w:r>
-      <w:proofErr w:type="spellStart"/>
-      <w:r>
-        <w:rPr>
-          <w:color w:val="1F497D" w:themeColor="text2"/>
-          <w:lang w:val="en-GB"/>
-        </w:rPr>
-        <w:t>PeptideShaker</w:t>
-      </w:r>
-      <w:proofErr w:type="spellEnd"/>
-      <w:r>
-        <w:rPr>
-          <w:lang w:val="en-GB"/>
-        </w:rPr>
+      <w:r>
         <w:t xml:space="preserve"> Welcome dialog:</w:t>
       </w:r>
     </w:p>
@@ -228,7 +153,6 @@
         <w:jc w:val="both"/>
         <w:rPr>
           <w:sz w:val="2"/>
-          <w:lang w:val="en-GB"/>
         </w:rPr>
       </w:pPr>
     </w:p>
@@ -236,20 +160,17 @@
       <w:pPr>
         <w:spacing w:after="0"/>
         <w:jc w:val="center"/>
-        <w:rPr>
-          <w:lang w:val="en-GB"/>
-        </w:rPr>
       </w:pPr>
       <w:r>
         <w:rPr>
           <w:noProof/>
-          <w:lang w:val="nb-NO" w:eastAsia="nb-NO"/>
+          <w:lang w:eastAsia="nb-NO"/>
         </w:rPr>
         <w:drawing>
           <wp:inline distT="0" distB="0" distL="0" distR="0">
-            <wp:extent cx="2334578" cy="1748885"/>
-            <wp:effectExtent l="19050" t="0" r="8572" b="0"/>
-            <wp:docPr id="4" name="Picture 1"/>
+            <wp:extent cx="3257550" cy="2440305"/>
+            <wp:effectExtent l="0" t="19050" r="76200" b="55245"/>
+            <wp:docPr id="6" name="Picture 1"/>
             <wp:cNvGraphicFramePr>
               <a:graphicFrameLocks xmlns:a="http://schemas.openxmlformats.org/drawingml/2006/main" noChangeAspect="1"/>
             </wp:cNvGraphicFramePr>
@@ -272,140 +193,7 @@
                   <pic:spPr bwMode="auto">
                     <a:xfrm>
                       <a:off x="0" y="0"/>
-                      <a:ext cx="2334578" cy="1748885"/>
-                    </a:xfrm>
-                    <a:prstGeom prst="rect">
-                      <a:avLst/>
-                    </a:prstGeom>
-                    <a:noFill/>
-                    <a:ln w="9525">
-                      <a:noFill/>
-                      <a:miter lim="800000"/>
-                      <a:headEnd/>
-                      <a:tailEnd/>
-                    </a:ln>
-                  </pic:spPr>
-                </pic:pic>
-              </a:graphicData>
-            </a:graphic>
-          </wp:inline>
-        </w:drawing>
-      </w:r>
-    </w:p>
-    <w:p>
-      <w:pPr>
-        <w:spacing w:after="0"/>
-        <w:jc w:val="both"/>
-        <w:rPr>
-          <w:sz w:val="18"/>
-          <w:lang w:val="en-GB"/>
-        </w:rPr>
-      </w:pPr>
-    </w:p>
-    <w:p>
-      <w:pPr>
-        <w:spacing w:after="0"/>
-        <w:jc w:val="both"/>
-        <w:rPr>
-          <w:lang w:val="en-GB"/>
-        </w:rPr>
-      </w:pPr>
-      <w:r>
-        <w:rPr>
-          <w:lang w:val="en-GB"/>
-        </w:rPr>
-        <w:t xml:space="preserve">After clicking on </w:t>
-      </w:r>
-      <w:r>
-        <w:rPr>
-          <w:lang w:val="en-GB"/>
-        </w:rPr>
-        <w:t>‘</w:t>
-      </w:r>
-      <w:proofErr w:type="spellStart"/>
-      <w:r>
-        <w:rPr>
-          <w:lang w:val="en-GB"/>
-        </w:rPr>
-        <w:t>Reshake</w:t>
-      </w:r>
-      <w:proofErr w:type="spellEnd"/>
-      <w:r>
-        <w:rPr>
-          <w:lang w:val="en-GB"/>
-        </w:rPr>
-        <w:t>’</w:t>
-      </w:r>
-      <w:r>
-        <w:rPr>
-          <w:lang w:val="en-GB"/>
-        </w:rPr>
-        <w:t xml:space="preserve">, you </w:t>
-      </w:r>
-      <w:r>
-        <w:rPr>
-          <w:lang w:val="en-GB"/>
-        </w:rPr>
-        <w:t>will</w:t>
-      </w:r>
-      <w:r>
-        <w:rPr>
-          <w:lang w:val="en-GB"/>
-        </w:rPr>
-        <w:t xml:space="preserve"> see the following:</w:t>
-      </w:r>
-    </w:p>
-    <w:p>
-      <w:pPr>
-        <w:spacing w:after="0"/>
-        <w:jc w:val="both"/>
-        <w:rPr>
-          <w:sz w:val="18"/>
-          <w:lang w:val="en-GB"/>
-        </w:rPr>
-      </w:pPr>
-    </w:p>
-    <w:p>
-      <w:pPr>
-        <w:spacing w:after="0"/>
-        <w:jc w:val="center"/>
-        <w:rPr>
-          <w:lang w:val="en-GB"/>
-        </w:rPr>
-      </w:pPr>
-      <w:r>
-        <w:rPr>
-          <w:noProof/>
-          <w:lang w:val="nb-NO" w:eastAsia="nb-NO"/>
-        </w:rPr>
-        <w:drawing>
-          <wp:inline distT="0" distB="0" distL="0" distR="0">
-            <wp:extent cx="4937760" cy="3234132"/>
-            <wp:effectExtent l="0" t="19050" r="72390" b="61518"/>
-            <wp:docPr id="1" name="Picture 1"/>
-            <wp:cNvGraphicFramePr>
-              <a:graphicFrameLocks xmlns:a="http://schemas.openxmlformats.org/drawingml/2006/main" noChangeAspect="1"/>
-            </wp:cNvGraphicFramePr>
-            <a:graphic xmlns:a="http://schemas.openxmlformats.org/drawingml/2006/main">
-              <a:graphicData uri="http://schemas.openxmlformats.org/drawingml/2006/picture">
-                <pic:pic xmlns:pic="http://schemas.openxmlformats.org/drawingml/2006/picture">
-                  <pic:nvPicPr>
-                    <pic:cNvPr id="0" name="Picture 1"/>
-                    <pic:cNvPicPr>
-                      <a:picLocks noChangeAspect="1" noChangeArrowheads="1"/>
-                    </pic:cNvPicPr>
-                  </pic:nvPicPr>
-                  <pic:blipFill>
-                    <a:blip r:embed="rId9" cstate="print"/>
-                    <a:srcRect/>
-                    <a:stretch>
-                      <a:fillRect/>
-                    </a:stretch>
-                  </pic:blipFill>
-                  <pic:spPr bwMode="auto">
-                    <a:xfrm>
-                      <a:off x="0" y="0"/>
-                      <a:ext cx="4947049" cy="3240216"/>
+                      <a:ext cx="3257550" cy="2440305"/>
                     </a:xfrm>
                     <a:prstGeom prst="rect">
                       <a:avLst/>
@@ -437,7 +225,7 @@
         <w:spacing w:after="0"/>
         <w:jc w:val="both"/>
         <w:rPr>
-          <w:lang w:val="en-GB"/>
+          <w:sz w:val="18"/>
         </w:rPr>
       </w:pPr>
     </w:p>
@@ -446,7 +234,7 @@
         <w:spacing w:after="0"/>
         <w:jc w:val="both"/>
         <w:rPr>
-          <w:lang w:val="en-GB"/>
+          <w:sz w:val="18"/>
         </w:rPr>
       </w:pPr>
     </w:p>
@@ -454,46 +242,159 @@
       <w:pPr>
         <w:spacing w:after="0"/>
         <w:jc w:val="both"/>
-        <w:rPr>
-          <w:lang w:val="en-GB"/>
-        </w:rPr>
-      </w:pPr>
-      <w:r>
-        <w:rPr>
-          <w:lang w:val="en-GB"/>
-        </w:rPr>
-        <w:t>Here you</w:t>
-      </w:r>
-      <w:r>
-        <w:rPr>
-          <w:lang w:val="en-GB"/>
-        </w:rPr>
-        <w:t xml:space="preserve"> have here a snapshot of </w:t>
-      </w:r>
-      <w:r>
-        <w:rPr>
-          <w:lang w:val="en-GB"/>
-        </w:rPr>
-        <w:t xml:space="preserve">the public projects in </w:t>
-      </w:r>
-      <w:r>
-        <w:rPr>
-          <w:lang w:val="en-GB"/>
-        </w:rPr>
-        <w:t xml:space="preserve">the </w:t>
+      </w:pPr>
+      <w:r>
+        <w:t xml:space="preserve">After clicking on </w:t>
+      </w:r>
+      <w:r>
+        <w:t>‘</w:t>
+      </w:r>
+      <w:r>
+        <w:t xml:space="preserve">PRIDE </w:t>
+      </w:r>
+      <w:proofErr w:type="spellStart"/>
+      <w:r>
+        <w:t>Reshake</w:t>
+      </w:r>
+      <w:proofErr w:type="spellEnd"/>
+      <w:r>
+        <w:t>’</w:t>
+      </w:r>
+      <w:r>
+        <w:t xml:space="preserve">, you </w:t>
+      </w:r>
+      <w:r>
+        <w:t>will</w:t>
+      </w:r>
+      <w:r>
+        <w:t xml:space="preserve"> see the following</w:t>
+      </w:r>
+      <w:r>
+        <w:t xml:space="preserve"> dialog</w:t>
+      </w:r>
+      <w:r>
+        <w:t>:</w:t>
+      </w:r>
+    </w:p>
+    <w:p>
+      <w:pPr>
+        <w:spacing w:after="0"/>
+        <w:jc w:val="both"/>
+      </w:pPr>
+    </w:p>
+    <w:p>
+      <w:pPr>
+        <w:spacing w:after="0"/>
+        <w:jc w:val="center"/>
+      </w:pPr>
+      <w:r>
+        <w:rPr>
+          <w:noProof/>
+          <w:lang w:eastAsia="nb-NO"/>
+        </w:rPr>
+        <w:drawing>
+          <wp:inline distT="0" distB="0" distL="0" distR="0">
+            <wp:extent cx="3600450" cy="1394460"/>
+            <wp:effectExtent l="0" t="19050" r="76200" b="53340"/>
+            <wp:docPr id="7" name="Picture 4"/>
+            <wp:cNvGraphicFramePr>
+              <a:graphicFrameLocks xmlns:a="http://schemas.openxmlformats.org/drawingml/2006/main" noChangeAspect="1"/>
+            </wp:cNvGraphicFramePr>
+            <a:graphic xmlns:a="http://schemas.openxmlformats.org/drawingml/2006/main">
+              <a:graphicData uri="http://schemas.openxmlformats.org/drawingml/2006/picture">
+                <pic:pic xmlns:pic="http://schemas.openxmlformats.org/drawingml/2006/picture">
+                  <pic:nvPicPr>
+                    <pic:cNvPr id="0" name="Picture 4"/>
+                    <pic:cNvPicPr>
+                      <a:picLocks noChangeAspect="1" noChangeArrowheads="1"/>
+                    </pic:cNvPicPr>
+                  </pic:nvPicPr>
+                  <pic:blipFill>
+                    <a:blip r:embed="rId9" cstate="print"/>
+                    <a:srcRect/>
+                    <a:stretch>
+                      <a:fillRect/>
+                    </a:stretch>
+                  </pic:blipFill>
+                  <pic:spPr bwMode="auto">
+                    <a:xfrm>
+                      <a:off x="0" y="0"/>
+                      <a:ext cx="3600450" cy="1394460"/>
+                    </a:xfrm>
+                    <a:prstGeom prst="rect">
+                      <a:avLst/>
+                    </a:prstGeom>
+                    <a:noFill/>
+                    <a:ln w="9525">
+                      <a:noFill/>
+                      <a:miter lim="800000"/>
+                      <a:headEnd/>
+                      <a:tailEnd/>
+                    </a:ln>
+                    <a:effectLst>
+                      <a:outerShdw blurRad="50800" dist="38100" dir="2700000" algn="tl" rotWithShape="0">
+                        <a:prstClr val="black">
+                          <a:alpha val="40000"/>
+                        </a:prstClr>
+                      </a:outerShdw>
+                    </a:effectLst>
+                  </pic:spPr>
+                </pic:pic>
+              </a:graphicData>
+            </a:graphic>
+          </wp:inline>
+        </w:drawing>
+      </w:r>
+    </w:p>
+    <w:p>
+      <w:pPr>
+        <w:spacing w:after="0"/>
+        <w:jc w:val="both"/>
+      </w:pPr>
+    </w:p>
+    <w:p>
+      <w:pPr>
+        <w:spacing w:after="0"/>
+        <w:jc w:val="both"/>
+        <w:rPr>
+          <w:sz w:val="8"/>
+        </w:rPr>
+      </w:pPr>
+    </w:p>
+    <w:p>
+      <w:pPr>
+        <w:spacing w:after="0"/>
+        <w:jc w:val="both"/>
+      </w:pPr>
+      <w:r>
+        <w:t>Here you can choose between reprocessing public data or private password protected data, for example as part of a reviewing process. For now click the ‘Public Data‘ option.</w:t>
+      </w:r>
+    </w:p>
+    <w:p>
+      <w:pPr>
+        <w:spacing w:after="0"/>
+        <w:jc w:val="both"/>
+        <w:rPr>
+          <w:noProof/>
+          <w:lang w:eastAsia="nb-NO"/>
+        </w:rPr>
+      </w:pPr>
+      <w:r>
+        <w:rPr>
+          <w:noProof/>
+          <w:lang w:eastAsia="nb-NO"/>
+        </w:rPr>
+        <w:lastRenderedPageBreak/>
+        <w:t xml:space="preserve">This will display the list of publicly availavble projects in </w:t>
       </w:r>
       <w:r>
         <w:rPr>
           <w:color w:val="1F497D" w:themeColor="text2"/>
-          <w:lang w:val="en-GB"/>
         </w:rPr>
         <w:t>PRIDE</w:t>
       </w:r>
       <w:hyperlink w:anchor="_ENREF_1" w:tooltip="Martens, 2005 #8" w:history="1">
         <w:r>
-          <w:rPr>
-            <w:lang w:val="en-GB"/>
-          </w:rPr>
           <w:fldChar w:fldCharType="begin">
             <w:fldData xml:space="preserve">PEVuZE5vdGU+PENpdGU+PEF1dGhvcj5NYXJ0ZW5zPC9BdXRob3I+PFllYXI+MjAwNTwvWWVhcj48
 UmVjTnVtPjg8L1JlY051bT48RGlzcGxheVRleHQ+PHN0eWxlIGZhY2U9InN1cGVyc2NyaXB0Ij4x
@@ -536,15 +437,9 @@
           </w:fldChar>
         </w:r>
         <w:r>
-          <w:rPr>
-            <w:lang w:val="en-GB"/>
-          </w:rPr>
           <w:instrText xml:space="preserve"> ADDIN EN.CITE </w:instrText>
         </w:r>
         <w:r>
-          <w:rPr>
-            <w:lang w:val="en-GB"/>
-          </w:rPr>
           <w:fldChar w:fldCharType="begin">
             <w:fldData xml:space="preserve">PEVuZE5vdGU+PENpdGU+PEF1dGhvcj5NYXJ0ZW5zPC9BdXRob3I+PFllYXI+MjAwNTwvWWVhcj48
 UmVjTnVtPjg8L1JlY051bT48RGlzcGxheVRleHQ+PHN0eWxlIGZhY2U9InN1cGVyc2NyaXB0Ij4x
@@ -587,59 +482,65 @@
           </w:fldChar>
         </w:r>
         <w:r>
-          <w:rPr>
-            <w:lang w:val="en-GB"/>
-          </w:rPr>
           <w:instrText xml:space="preserve"> ADDIN EN.CITE.DATA </w:instrText>
         </w:r>
         <w:r>
-          <w:rPr>
-            <w:lang w:val="en-GB"/>
-          </w:rPr>
-        </w:r>
-        <w:r>
-          <w:rPr>
-            <w:lang w:val="en-GB"/>
-          </w:rPr>
           <w:fldChar w:fldCharType="end"/>
         </w:r>
         <w:r>
-          <w:rPr>
-            <w:lang w:val="en-GB"/>
-          </w:rPr>
-        </w:r>
-        <w:r>
-          <w:rPr>
-            <w:lang w:val="en-GB"/>
-          </w:rPr>
           <w:fldChar w:fldCharType="separate"/>
         </w:r>
         <w:r>
           <w:rPr>
             <w:noProof/>
             <w:vertAlign w:val="superscript"/>
-            <w:lang w:val="en-GB"/>
           </w:rPr>
           <w:t>1</w:t>
         </w:r>
         <w:r>
-          <w:rPr>
-            <w:lang w:val="en-GB"/>
-          </w:rPr>
           <w:fldChar w:fldCharType="end"/>
         </w:r>
       </w:hyperlink>
       <w:r>
         <w:rPr>
-          <w:lang w:val="en-GB"/>
-        </w:rPr>
-        <w:t xml:space="preserve"> </w:t>
-      </w:r>
-      <w:r>
-        <w:rPr>
-          <w:lang w:val="en-GB"/>
-        </w:rPr>
-        <w:t>database and can select a project of interest for reprocessing.</w:t>
+          <w:noProof/>
+          <w:lang w:eastAsia="nb-NO"/>
+        </w:rPr>
+        <w:t xml:space="preserve">. By clicking a project </w:t>
+      </w:r>
+      <w:r>
+        <w:rPr>
+          <w:noProof/>
+          <w:lang w:eastAsia="nb-NO"/>
+        </w:rPr>
+        <w:t>you</w:t>
+      </w:r>
+      <w:r>
+        <w:rPr>
+          <w:noProof/>
+          <w:lang w:eastAsia="nb-NO"/>
+        </w:rPr>
+        <w:t xml:space="preserve"> will see the </w:t>
+      </w:r>
+      <w:r>
+        <w:rPr>
+          <w:noProof/>
+          <w:lang w:eastAsia="nb-NO"/>
+        </w:rPr>
+        <w:t>accociated</w:t>
+      </w:r>
+      <w:r>
+        <w:rPr>
+          <w:noProof/>
+          <w:lang w:eastAsia="nb-NO"/>
+        </w:rPr>
+        <w:t xml:space="preserve"> assays and data files, here using the project </w:t>
+      </w:r>
+      <w:r>
+        <w:rPr>
+          <w:lang/>
+        </w:rPr>
+        <w:t>PXD000629 as an example:</w:t>
       </w:r>
     </w:p>
     <w:p>
@@ -647,7 +548,18 @@
         <w:spacing w:after="0"/>
         <w:jc w:val="both"/>
         <w:rPr>
-          <w:lang w:val="en-GB"/>
+          <w:noProof/>
+          <w:sz w:val="8"/>
+          <w:lang w:eastAsia="nb-NO"/>
+        </w:rPr>
+      </w:pPr>
+    </w:p>
+    <w:p>
+      <w:pPr>
+        <w:spacing w:after="0"/>
+        <w:jc w:val="center"/>
+        <w:rPr>
+          <w:lang w:val="nb-NO"/>
         </w:rPr>
       </w:pPr>
       <w:r>
@@ -655,13 +567,848 @@
           <w:noProof/>
           <w:lang w:val="nb-NO" w:eastAsia="nb-NO"/>
         </w:rPr>
+        <w:drawing>
+          <wp:inline distT="0" distB="0" distL="0" distR="0">
+            <wp:extent cx="5943600" cy="3591957"/>
+            <wp:effectExtent l="57150" t="19050" r="114300" b="84693"/>
+            <wp:docPr id="9" name="Picture 10"/>
+            <wp:cNvGraphicFramePr>
+              <a:graphicFrameLocks xmlns:a="http://schemas.openxmlformats.org/drawingml/2006/main" noChangeAspect="1"/>
+            </wp:cNvGraphicFramePr>
+            <a:graphic xmlns:a="http://schemas.openxmlformats.org/drawingml/2006/main">
+              <a:graphicData uri="http://schemas.openxmlformats.org/drawingml/2006/picture">
+                <pic:pic xmlns:pic="http://schemas.openxmlformats.org/drawingml/2006/picture">
+                  <pic:nvPicPr>
+                    <pic:cNvPr id="0" name="Picture 10"/>
+                    <pic:cNvPicPr>
+                      <a:picLocks noChangeAspect="1" noChangeArrowheads="1"/>
+                    </pic:cNvPicPr>
+                  </pic:nvPicPr>
+                  <pic:blipFill>
+                    <a:blip r:embed="rId10" cstate="print"/>
+                    <a:srcRect/>
+                    <a:stretch>
+                      <a:fillRect/>
+                    </a:stretch>
+                  </pic:blipFill>
+                  <pic:spPr bwMode="auto">
+                    <a:xfrm>
+                      <a:off x="0" y="0"/>
+                      <a:ext cx="5943600" cy="3591957"/>
+                    </a:xfrm>
+                    <a:prstGeom prst="rect">
+                      <a:avLst/>
+                    </a:prstGeom>
+                    <a:noFill/>
+                    <a:ln w="3175">
+                      <a:solidFill>
+                        <a:schemeClr val="bg1">
+                          <a:lumMod val="75000"/>
+                        </a:schemeClr>
+                      </a:solidFill>
+                      <a:miter lim="800000"/>
+                      <a:headEnd/>
+                      <a:tailEnd/>
+                    </a:ln>
+                    <a:effectLst>
+                      <a:outerShdw blurRad="50800" dist="38100" dir="2700000" algn="tl" rotWithShape="0">
+                        <a:prstClr val="black">
+                          <a:alpha val="40000"/>
+                        </a:prstClr>
+                      </a:outerShdw>
+                    </a:effectLst>
+                  </pic:spPr>
+                </pic:pic>
+              </a:graphicData>
+            </a:graphic>
+          </wp:inline>
+        </w:drawing>
+      </w:r>
+    </w:p>
+    <w:p>
+      <w:pPr>
+        <w:spacing w:after="0"/>
+        <w:jc w:val="both"/>
+        <w:rPr>
+          <w:sz w:val="18"/>
+        </w:rPr>
+      </w:pPr>
+    </w:p>
+    <w:p>
+      <w:pPr>
+        <w:spacing w:after="0"/>
+        <w:jc w:val="both"/>
+      </w:pPr>
+      <w:r>
+        <w:t xml:space="preserve">You can search for particular projects of interest using the </w:t>
+      </w:r>
+      <w:r>
+        <w:rPr>
+          <w:color w:val="1F497D" w:themeColor="text2"/>
+        </w:rPr>
+        <w:t>Find</w:t>
+      </w:r>
+      <w:r>
+        <w:t xml:space="preserve"> feature located in the </w:t>
+      </w:r>
+      <w:r>
+        <w:rPr>
+          <w:color w:val="1F497D" w:themeColor="text2"/>
+        </w:rPr>
+        <w:t>Edit menu</w:t>
+      </w:r>
+      <w:r>
+        <w:t xml:space="preserve"> (or by clicking </w:t>
+      </w:r>
+      <w:proofErr w:type="spellStart"/>
+      <w:r>
+        <w:t>Ctrl+F</w:t>
+      </w:r>
+      <w:proofErr w:type="spellEnd"/>
+      <w:r>
+        <w:t>). For example:</w:t>
+      </w:r>
+    </w:p>
+    <w:p>
+      <w:pPr>
+        <w:spacing w:after="0"/>
+        <w:jc w:val="both"/>
+        <w:rPr>
+          <w:sz w:val="14"/>
+        </w:rPr>
+      </w:pPr>
+    </w:p>
+    <w:p>
+      <w:pPr>
+        <w:spacing w:after="0"/>
+        <w:jc w:val="center"/>
+      </w:pPr>
+      <w:r>
+        <w:rPr>
+          <w:noProof/>
+          <w:lang w:val="nb-NO" w:eastAsia="nb-NO"/>
+        </w:rPr>
+        <w:drawing>
+          <wp:inline distT="0" distB="0" distL="0" distR="0">
+            <wp:extent cx="3503295" cy="2491740"/>
+            <wp:effectExtent l="0" t="19050" r="78105" b="60960"/>
+            <wp:docPr id="15" name="Picture 16"/>
+            <wp:cNvGraphicFramePr>
+              <a:graphicFrameLocks xmlns:a="http://schemas.openxmlformats.org/drawingml/2006/main" noChangeAspect="1"/>
+            </wp:cNvGraphicFramePr>
+            <a:graphic xmlns:a="http://schemas.openxmlformats.org/drawingml/2006/main">
+              <a:graphicData uri="http://schemas.openxmlformats.org/drawingml/2006/picture">
+                <pic:pic xmlns:pic="http://schemas.openxmlformats.org/drawingml/2006/picture">
+                  <pic:nvPicPr>
+                    <pic:cNvPr id="0" name="Picture 16"/>
+                    <pic:cNvPicPr>
+                      <a:picLocks noChangeAspect="1" noChangeArrowheads="1"/>
+                    </pic:cNvPicPr>
+                  </pic:nvPicPr>
+                  <pic:blipFill>
+                    <a:blip r:embed="rId11" cstate="print"/>
+                    <a:srcRect/>
+                    <a:stretch>
+                      <a:fillRect/>
+                    </a:stretch>
+                  </pic:blipFill>
+                  <pic:spPr bwMode="auto">
+                    <a:xfrm>
+                      <a:off x="0" y="0"/>
+                      <a:ext cx="3503295" cy="2491740"/>
+                    </a:xfrm>
+                    <a:prstGeom prst="rect">
+                      <a:avLst/>
+                    </a:prstGeom>
+                    <a:noFill/>
+                    <a:ln w="9525">
+                      <a:noFill/>
+                      <a:miter lim="800000"/>
+                      <a:headEnd/>
+                      <a:tailEnd/>
+                    </a:ln>
+                    <a:effectLst>
+                      <a:outerShdw blurRad="50800" dist="38100" dir="2700000" algn="tl" rotWithShape="0">
+                        <a:prstClr val="black">
+                          <a:alpha val="40000"/>
+                        </a:prstClr>
+                      </a:outerShdw>
+                    </a:effectLst>
+                  </pic:spPr>
+                </pic:pic>
+              </a:graphicData>
+            </a:graphic>
+          </wp:inline>
+        </w:drawing>
+      </w:r>
+    </w:p>
+    <w:p>
+      <w:pPr>
+        <w:spacing w:after="0"/>
+        <w:jc w:val="both"/>
+      </w:pPr>
+    </w:p>
+    <w:p>
+      <w:pPr>
+        <w:spacing w:after="0"/>
+        <w:jc w:val="both"/>
+        <w:rPr>
+          <w:i/>
+        </w:rPr>
+      </w:pPr>
+      <w:r>
+        <w:lastRenderedPageBreak/>
+        <w:t xml:space="preserve">We are now going </w:t>
+      </w:r>
+      <w:r>
+        <w:t xml:space="preserve">to </w:t>
+      </w:r>
+      <w:r>
+        <w:t>inspect</w:t>
+      </w:r>
+      <w:r>
+        <w:t xml:space="preserve"> the first project ever loaded in </w:t>
+      </w:r>
+      <w:r>
+        <w:rPr>
+          <w:color w:val="1F497D" w:themeColor="text2"/>
+        </w:rPr>
+        <w:t>PRIDE</w:t>
+      </w:r>
+      <w:r>
+        <w:t xml:space="preserve">, accession 1. </w:t>
+      </w:r>
+      <w:r>
+        <w:t xml:space="preserve">The dataset has the accession </w:t>
+      </w:r>
+      <w:r>
+        <w:rPr>
+          <w:color w:val="1F497D" w:themeColor="text2"/>
+        </w:rPr>
+        <w:t>PRD000001</w:t>
+      </w:r>
+      <w:r>
+        <w:t xml:space="preserve">. </w:t>
+      </w:r>
+      <w:r>
+        <w:t xml:space="preserve">Click the project accession link for more details about the project. </w:t>
+      </w:r>
+      <w:r>
+        <w:rPr>
+          <w:i/>
+        </w:rPr>
+        <w:t>When was this dataset published? What differences do you see with the example of the tutorial?</w:t>
+      </w:r>
+      <w:r>
+        <w:rPr>
+          <w:i/>
+        </w:rPr>
+        <w:t xml:space="preserve"> </w:t>
+      </w:r>
+      <w:r>
+        <w:rPr>
+          <w:i/>
+          <w:color w:val="9BBB59" w:themeColor="accent3"/>
+        </w:rPr>
+        <w:t>[</w:t>
+      </w:r>
+      <w:r>
+        <w:rPr>
+          <w:i/>
+          <w:color w:val="9BBB59" w:themeColor="accent3"/>
+          <w:sz w:val="20"/>
+        </w:rPr>
+        <w:t>3</w:t>
+      </w:r>
+      <w:r>
+        <w:rPr>
+          <w:i/>
+          <w:color w:val="9BBB59" w:themeColor="accent3"/>
+          <w:sz w:val="20"/>
+        </w:rPr>
+        <w:t>.3a]</w:t>
+      </w:r>
+    </w:p>
+    <w:p>
+      <w:pPr>
+        <w:spacing w:after="0"/>
+        <w:jc w:val="both"/>
+        <w:rPr>
+          <w:sz w:val="18"/>
+        </w:rPr>
+      </w:pPr>
+    </w:p>
+    <w:p>
+      <w:pPr>
+        <w:jc w:val="both"/>
+      </w:pPr>
+      <w:r>
+        <w:t>Note that the project contains five assays</w:t>
+      </w:r>
+      <w:r>
+        <w:t xml:space="preserve">, named </w:t>
+      </w:r>
+      <w:r>
+        <w:rPr>
+          <w:color w:val="1F497D" w:themeColor="text2"/>
+        </w:rPr>
+        <w:t>Assay</w:t>
+      </w:r>
+      <w:r>
+        <w:rPr>
+          <w:color w:val="1F497D" w:themeColor="text2"/>
+        </w:rPr>
+        <w:t xml:space="preserve"> 1-3</w:t>
+      </w:r>
+      <w:r>
+        <w:t xml:space="preserve"> and </w:t>
+      </w:r>
+      <w:r>
+        <w:rPr>
+          <w:color w:val="1F497D" w:themeColor="text2"/>
+        </w:rPr>
+        <w:t xml:space="preserve">Assay </w:t>
+      </w:r>
+      <w:r>
+        <w:rPr>
+          <w:color w:val="1F497D" w:themeColor="text2"/>
+        </w:rPr>
+        <w:t>1643-1644</w:t>
+      </w:r>
+      <w:r>
+        <w:t xml:space="preserve">. </w:t>
+      </w:r>
+      <w:r>
+        <w:t xml:space="preserve">The reason for this is that </w:t>
+      </w:r>
+      <w:r>
+        <w:t xml:space="preserve">for this first </w:t>
+      </w:r>
+      <w:r>
+        <w:t>submission</w:t>
+      </w:r>
+      <w:r>
+        <w:t xml:space="preserve">, only the identified spectra were uploaded. In fact, if you browse </w:t>
+      </w:r>
+      <w:r>
+        <w:t>other</w:t>
+      </w:r>
+      <w:r>
+        <w:t xml:space="preserve"> </w:t>
+      </w:r>
+      <w:r>
+        <w:t>projects</w:t>
+      </w:r>
+      <w:r>
+        <w:t xml:space="preserve">, you will see that information </w:t>
+      </w:r>
+      <w:r>
+        <w:t>is</w:t>
+      </w:r>
+      <w:r>
+        <w:t xml:space="preserve"> missing for many projects, making the reprocessing very difficult. This is one of the reasons why the quality of the dataset annotation is of highest importance when submitting your data – as stressed already in the submission chapter. </w:t>
+      </w:r>
+    </w:p>
+    <w:p>
+      <w:pPr>
+        <w:jc w:val="both"/>
+      </w:pPr>
+      <w:r>
+        <w:t xml:space="preserve">We are now going to reprocess </w:t>
+      </w:r>
+      <w:r>
+        <w:rPr>
+          <w:color w:val="1F497D" w:themeColor="text2"/>
+        </w:rPr>
+        <w:t>Assay</w:t>
+      </w:r>
+      <w:r>
+        <w:rPr>
+          <w:color w:val="1F497D" w:themeColor="text2"/>
+        </w:rPr>
+        <w:t xml:space="preserve"> 1644</w:t>
+      </w:r>
+      <w:r>
+        <w:t xml:space="preserve">. </w:t>
+      </w:r>
+      <w:r>
+        <w:t>This</w:t>
+      </w:r>
+      <w:r>
+        <w:t xml:space="preserve"> </w:t>
+      </w:r>
+      <w:r>
+        <w:t xml:space="preserve">is </w:t>
+      </w:r>
+      <w:r>
+        <w:t xml:space="preserve">the same dataset </w:t>
+      </w:r>
+      <w:r>
+        <w:t xml:space="preserve">as </w:t>
+      </w:r>
+      <w:r>
+        <w:rPr>
+          <w:color w:val="1F497D" w:themeColor="text2"/>
+        </w:rPr>
+        <w:t>Assay 1</w:t>
+      </w:r>
+      <w:r>
+        <w:t xml:space="preserve">, </w:t>
+      </w:r>
+      <w:r>
+        <w:t xml:space="preserve">but </w:t>
+      </w:r>
+      <w:r>
+        <w:t xml:space="preserve">with all </w:t>
+      </w:r>
+      <w:r>
+        <w:t xml:space="preserve">the </w:t>
+      </w:r>
+      <w:r>
+        <w:t>spectra uploaded</w:t>
+      </w:r>
+      <w:r>
+        <w:t>:</w:t>
+      </w:r>
+      <w:r>
+        <w:t xml:space="preserve"> </w:t>
+      </w:r>
+      <w:r>
+        <w:t>1</w:t>
+      </w:r>
+      <w:r>
+        <w:t>281 s</w:t>
+      </w:r>
+      <w:r>
+        <w:t>pectra identified out of 3</w:t>
+      </w:r>
+      <w:r>
+        <w:t>565 (36%). W</w:t>
+      </w:r>
+      <w:r>
+        <w:t xml:space="preserve">e are going to see if </w:t>
+      </w:r>
+      <w:r>
+        <w:t xml:space="preserve">we can </w:t>
+      </w:r>
+      <w:r>
+        <w:t>do any better</w:t>
+      </w:r>
+      <w:r>
+        <w:t xml:space="preserve"> </w:t>
+      </w:r>
+      <w:r>
+        <w:t>by</w:t>
+      </w:r>
+      <w:r>
+        <w:t xml:space="preserve"> reprocessing the data.</w:t>
+      </w:r>
+      <w:r>
+        <w:t xml:space="preserve"> </w:t>
+      </w:r>
+      <w:r>
+        <w:t>First c</w:t>
+      </w:r>
+      <w:r>
+        <w:t>reate a folder which will be used to store this new project.</w:t>
+      </w:r>
+      <w:r>
+        <w:t xml:space="preserve"> Then</w:t>
+      </w:r>
+      <w:r>
+        <w:t xml:space="preserve"> s</w:t>
+      </w:r>
+      <w:r>
+        <w:t xml:space="preserve">elect </w:t>
+      </w:r>
+      <w:r>
+        <w:rPr>
+          <w:color w:val="1F497D" w:themeColor="text2"/>
+        </w:rPr>
+        <w:t>Assay 1644</w:t>
+      </w:r>
+      <w:r>
+        <w:rPr>
+          <w:color w:val="1F497D" w:themeColor="text2"/>
+        </w:rPr>
+        <w:t xml:space="preserve"> </w:t>
+      </w:r>
+      <w:r>
+        <w:t>in the Assay</w:t>
+      </w:r>
+      <w:r>
+        <w:t>s</w:t>
+      </w:r>
+      <w:r>
+        <w:t xml:space="preserve"> table</w:t>
+      </w:r>
+      <w:r>
+        <w:t>, and</w:t>
+      </w:r>
+      <w:r>
+        <w:t xml:space="preserve"> click the green </w:t>
+      </w:r>
+      <w:r>
+        <w:t>‘</w:t>
+      </w:r>
+      <w:proofErr w:type="spellStart"/>
+      <w:r>
+        <w:t>Reshake</w:t>
+      </w:r>
+      <w:proofErr w:type="spellEnd"/>
+      <w:r>
+        <w:t xml:space="preserve"> PRIDE </w:t>
+      </w:r>
+      <w:r>
+        <w:t>Data</w:t>
+      </w:r>
+      <w:r>
+        <w:t>’</w:t>
+      </w:r>
+      <w:r>
+        <w:t xml:space="preserve"> </w:t>
+      </w:r>
+      <w:r>
+        <w:t xml:space="preserve">button </w:t>
+      </w:r>
+      <w:r>
+        <w:t>in the lower right corner.</w:t>
+      </w:r>
+      <w:r>
+        <w:t xml:space="preserve"> </w:t>
+      </w:r>
+      <w:r>
+        <w:t xml:space="preserve">A new dialog will then </w:t>
+      </w:r>
+      <w:r>
+        <w:t>appear</w:t>
+      </w:r>
+      <w:r>
+        <w:t>, allowing you to customize th</w:t>
+      </w:r>
+      <w:r>
+        <w:t>e settings for the reprocessing:</w:t>
+      </w:r>
+    </w:p>
+    <w:p>
+      <w:pPr>
+        <w:jc w:val="both"/>
+        <w:rPr>
+          <w:sz w:val="2"/>
+        </w:rPr>
+      </w:pPr>
+    </w:p>
+    <w:p>
+      <w:pPr>
+        <w:jc w:val="center"/>
+      </w:pPr>
+      <w:r>
+        <w:rPr>
+          <w:noProof/>
+          <w:lang w:val="nb-NO" w:eastAsia="nb-NO"/>
+        </w:rPr>
+        <w:drawing>
+          <wp:inline distT="0" distB="0" distL="0" distR="0">
+            <wp:extent cx="4536553" cy="3869138"/>
+            <wp:effectExtent l="0" t="19050" r="73547" b="55162"/>
+            <wp:docPr id="19" name="Picture 19"/>
+            <wp:cNvGraphicFramePr>
+              <a:graphicFrameLocks xmlns:a="http://schemas.openxmlformats.org/drawingml/2006/main" noChangeAspect="1"/>
+            </wp:cNvGraphicFramePr>
+            <a:graphic xmlns:a="http://schemas.openxmlformats.org/drawingml/2006/main">
+              <a:graphicData uri="http://schemas.openxmlformats.org/drawingml/2006/picture">
+                <pic:pic xmlns:pic="http://schemas.openxmlformats.org/drawingml/2006/picture">
+                  <pic:nvPicPr>
+                    <pic:cNvPr id="0" name="Picture 19"/>
+                    <pic:cNvPicPr>
+                      <a:picLocks noChangeAspect="1" noChangeArrowheads="1"/>
+                    </pic:cNvPicPr>
+                  </pic:nvPicPr>
+                  <pic:blipFill>
+                    <a:blip r:embed="rId12" cstate="print"/>
+                    <a:srcRect/>
+                    <a:stretch>
+                      <a:fillRect/>
+                    </a:stretch>
+                  </pic:blipFill>
+                  <pic:spPr bwMode="auto">
+                    <a:xfrm>
+                      <a:off x="0" y="0"/>
+                      <a:ext cx="4543455" cy="3875024"/>
+                    </a:xfrm>
+                    <a:prstGeom prst="rect">
+                      <a:avLst/>
+                    </a:prstGeom>
+                    <a:noFill/>
+                    <a:ln w="9525">
+                      <a:noFill/>
+                      <a:miter lim="800000"/>
+                      <a:headEnd/>
+                      <a:tailEnd/>
+                    </a:ln>
+                    <a:effectLst>
+                      <a:outerShdw blurRad="50800" dist="38100" dir="2700000" algn="tl" rotWithShape="0">
+                        <a:prstClr val="black">
+                          <a:alpha val="40000"/>
+                        </a:prstClr>
+                      </a:outerShdw>
+                    </a:effectLst>
+                  </pic:spPr>
+                </pic:pic>
+              </a:graphicData>
+            </a:graphic>
+          </wp:inline>
+        </w:drawing>
+      </w:r>
+    </w:p>
+    <w:p>
+      <w:pPr>
+        <w:jc w:val="both"/>
+      </w:pPr>
+      <w:r>
+        <w:lastRenderedPageBreak/>
+        <w:t>At the top the PRIDE XML file is already selected as the source of the spectrum data, and below it the same file is selected as the source for the search settings. In our case the same file is selected in both tables, but this is not always the case. For example</w:t>
+      </w:r>
+      <w:r>
+        <w:t>,</w:t>
+      </w:r>
+      <w:r>
+        <w:t xml:space="preserve"> the spectra can be extracted from one or multiple </w:t>
+      </w:r>
+      <w:proofErr w:type="spellStart"/>
+      <w:r>
+        <w:t>mgf</w:t>
+      </w:r>
+      <w:proofErr w:type="spellEnd"/>
+      <w:r>
+        <w:t xml:space="preserve"> files, while the search settings from an </w:t>
+      </w:r>
+      <w:proofErr w:type="spellStart"/>
+      <w:r>
+        <w:t>mzIdentML</w:t>
+      </w:r>
+      <w:proofErr w:type="spellEnd"/>
+      <w:r>
+        <w:t xml:space="preserve"> file.</w:t>
+      </w:r>
+    </w:p>
+    <w:p>
+      <w:pPr>
+        <w:jc w:val="both"/>
+      </w:pPr>
+      <w:r>
+        <w:t xml:space="preserve">Next, we select the database to search against. The species annotated by the submitters of the dataset is displayed. For single species datasets you can click the </w:t>
+      </w:r>
+      <w:r>
+        <w:t>‘</w:t>
+      </w:r>
+      <w:r>
+        <w:t xml:space="preserve">Download from </w:t>
+      </w:r>
+      <w:proofErr w:type="spellStart"/>
+      <w:r>
+        <w:t>UniProt</w:t>
+      </w:r>
+      <w:proofErr w:type="spellEnd"/>
+      <w:r>
+        <w:t>‘</w:t>
+      </w:r>
+      <w:r>
+        <w:t xml:space="preserve"> link </w:t>
+      </w:r>
+      <w:r>
+        <w:t xml:space="preserve">to </w:t>
+      </w:r>
+      <w:r>
+        <w:t xml:space="preserve">easily get the correct database from </w:t>
+      </w:r>
+      <w:proofErr w:type="spellStart"/>
+      <w:r>
+        <w:t>UniProt</w:t>
+      </w:r>
+      <w:proofErr w:type="spellEnd"/>
+      <w:r>
+        <w:t xml:space="preserve"> as explained in Chapter 1.1. For now you can simply use the </w:t>
+      </w:r>
+      <w:r>
+        <w:t xml:space="preserve">same target/decoy database as for the identification tutorial: </w:t>
+      </w:r>
+      <w:r>
+        <w:rPr>
+          <w:color w:val="4F6228" w:themeColor="accent3" w:themeShade="80"/>
+        </w:rPr>
+        <w:t>uniprot-human-reviewed-march-2014_concatenated_target_decoy.fasta</w:t>
+      </w:r>
+      <w:r>
+        <w:t>.</w:t>
+      </w:r>
+    </w:p>
+    <w:p>
+      <w:pPr>
+        <w:jc w:val="both"/>
+      </w:pPr>
+      <w:r>
+        <w:t>Finally, you have to select the working folder. This is where the downloaded project files are stored and where the search results will appear (unless you change th</w:t>
+      </w:r>
+      <w:r>
+        <w:t>is</w:t>
+      </w:r>
+      <w:r>
+        <w:t xml:space="preserve"> later in SearchGUI). Select the folder you created earlier, or create a new empty folder.</w:t>
+      </w:r>
+    </w:p>
+    <w:p>
+      <w:pPr>
+        <w:jc w:val="both"/>
+      </w:pPr>
+      <w:r>
+        <w:t xml:space="preserve">Then we </w:t>
+      </w:r>
+      <w:r>
+        <w:t>are</w:t>
+      </w:r>
+      <w:r>
+        <w:t xml:space="preserve"> </w:t>
+      </w:r>
+      <w:r>
+        <w:t>ready to start the reprocessing. As i</w:t>
+      </w:r>
+      <w:r>
+        <w:t xml:space="preserve">ndicated by the </w:t>
+      </w:r>
+      <w:r>
+        <w:t>‘</w:t>
+      </w:r>
+      <w:r>
+        <w:t xml:space="preserve">Start the </w:t>
+      </w:r>
+      <w:proofErr w:type="spellStart"/>
+      <w:r>
+        <w:t>Reshaking</w:t>
+      </w:r>
+      <w:proofErr w:type="spellEnd"/>
+      <w:r>
+        <w:t>!</w:t>
+      </w:r>
+      <w:r>
+        <w:t xml:space="preserve"> </w:t>
+      </w:r>
+      <w:r>
+        <w:t>‘</w:t>
+      </w:r>
+      <w:r>
+        <w:t xml:space="preserve"> button turning green!</w:t>
+      </w:r>
+      <w:r>
+        <w:t xml:space="preserve"> Click the button to start</w:t>
+      </w:r>
+      <w:r>
+        <w:t>.</w:t>
+      </w:r>
+      <w:r>
+        <w:t xml:space="preserve"> </w:t>
+      </w:r>
+    </w:p>
+    <w:p>
+      <w:pPr>
+        <w:jc w:val="both"/>
+      </w:pPr>
+      <w:r>
+        <w:t xml:space="preserve">As usual you will be informed of the progress. When the selected files have been downloaded and converted to the correct format, a report </w:t>
+      </w:r>
+      <w:r>
+        <w:t>with</w:t>
+      </w:r>
+      <w:r>
+        <w:t xml:space="preserve"> the extracted search parameters will be shown</w:t>
+      </w:r>
+      <w:r>
+        <w:t xml:space="preserve"> (the report is also saved to the working folder)</w:t>
+      </w:r>
+      <w:r>
+        <w:t>:</w:t>
+      </w:r>
+    </w:p>
+    <w:p>
+      <w:pPr>
+        <w:jc w:val="center"/>
+      </w:pPr>
+      <w:r>
+        <w:rPr>
+          <w:noProof/>
+          <w:lang w:val="nb-NO" w:eastAsia="nb-NO"/>
+        </w:rPr>
+        <w:drawing>
+          <wp:inline distT="0" distB="0" distL="0" distR="0">
+            <wp:extent cx="3958288" cy="2749991"/>
+            <wp:effectExtent l="0" t="19050" r="80312" b="50359"/>
+            <wp:docPr id="22" name="Picture 22"/>
+            <wp:cNvGraphicFramePr>
+              <a:graphicFrameLocks xmlns:a="http://schemas.openxmlformats.org/drawingml/2006/main" noChangeAspect="1"/>
+            </wp:cNvGraphicFramePr>
+            <a:graphic xmlns:a="http://schemas.openxmlformats.org/drawingml/2006/main">
+              <a:graphicData uri="http://schemas.openxmlformats.org/drawingml/2006/picture">
+                <pic:pic xmlns:pic="http://schemas.openxmlformats.org/drawingml/2006/picture">
+                  <pic:nvPicPr>
+                    <pic:cNvPr id="0" name="Picture 22"/>
+                    <pic:cNvPicPr>
+                      <a:picLocks noChangeAspect="1" noChangeArrowheads="1"/>
+                    </pic:cNvPicPr>
+                  </pic:nvPicPr>
+                  <pic:blipFill>
+                    <a:blip r:embed="rId13" cstate="print"/>
+                    <a:srcRect/>
+                    <a:stretch>
+                      <a:fillRect/>
+                    </a:stretch>
+                  </pic:blipFill>
+                  <pic:spPr bwMode="auto">
+                    <a:xfrm>
+                      <a:off x="0" y="0"/>
+                      <a:ext cx="3965412" cy="2754940"/>
+                    </a:xfrm>
+                    <a:prstGeom prst="rect">
+                      <a:avLst/>
+                    </a:prstGeom>
+                    <a:noFill/>
+                    <a:ln w="9525">
+                      <a:noFill/>
+                      <a:miter lim="800000"/>
+                      <a:headEnd/>
+                      <a:tailEnd/>
+                    </a:ln>
+                    <a:effectLst>
+                      <a:outerShdw blurRad="50800" dist="38100" dir="2700000" algn="tl" rotWithShape="0">
+                        <a:prstClr val="black">
+                          <a:alpha val="40000"/>
+                        </a:prstClr>
+                      </a:outerShdw>
+                    </a:effectLst>
+                  </pic:spPr>
+                </pic:pic>
+              </a:graphicData>
+            </a:graphic>
+          </wp:inline>
+        </w:drawing>
+      </w:r>
+    </w:p>
+    <w:p>
+      <w:pPr>
+        <w:jc w:val="both"/>
+      </w:pPr>
+      <w:r>
+        <w:rPr>
+          <w:noProof/>
+          <w:lang w:val="nb-NO" w:eastAsia="nb-NO"/>
+        </w:rPr>
+        <w:lastRenderedPageBreak/>
         <w:pict>
           <v:shapetype id="_x0000_t202" coordsize="21600,21600" o:spt="202" path="m,l,21600r21600,l21600,xe">
             <v:stroke joinstyle="miter"/>
             <v:path gradientshapeok="t" o:connecttype="rect"/>
           </v:shapetype>
-          <v:shape id="_x0000_s1028" type="#_x0000_t202" style="position:absolute;left:0;text-align:left;margin-left:.4pt;margin-top:29.25pt;width:464.75pt;height:86.35pt;z-index:251659264" fillcolor="#ffc">
-            <v:textbox style="mso-next-textbox:#_x0000_s1028">
+          <v:shape id="_x0000_s1031" type="#_x0000_t202" style="position:absolute;left:0;text-align:left;margin-left:-1.9pt;margin-top:67.6pt;width:467.1pt;height:95.2pt;z-index:251659264;mso-position-horizontal-relative:margin" fillcolor="#ffc">
+            <v:textbox>
               <w:txbxContent>
                 <w:p>
                   <w:pPr>
@@ -689,920 +1436,118 @@
                   <w:r>
                     <w:rPr>
                       <w:i/>
-                      <w:sz w:val="20"/>
-                      <w:szCs w:val="20"/>
                       <w:lang w:val="en-GB"/>
                     </w:rPr>
-                    <w:t>You can search for wanted project properties at the top. Simply put in the term or value you are looking for and click Enter. The number fields support simple filters like &gt; and &lt;. Note that the text search is case sensitive, i.e., 'Homo sapiens' is not the same as 'homo sapiens'.</w:t>
+                    <w:t xml:space="preserve">If </w:t>
+                  </w:r>
+                  <w:r>
+                    <w:rPr>
+                      <w:i/>
+                      <w:lang w:val="en-GB"/>
+                    </w:rPr>
+                    <w:t>the download of the files</w:t>
+                  </w:r>
+                  <w:r>
+                    <w:rPr>
+                      <w:i/>
+                      <w:lang w:val="en-GB"/>
+                    </w:rPr>
+                    <w:t xml:space="preserve"> should fail, e.g., due to network issues, you can also download the files directly from the PRIDE website. If you cannot access internet, the files are provided in the resources folder of the tutorial.</w:t>
                   </w:r>
                 </w:p>
               </w:txbxContent>
             </v:textbox>
-            <w10:wrap type="square"/>
+            <w10:wrap type="square" anchorx="margin"/>
           </v:shape>
         </w:pict>
       </w:r>
-    </w:p>
-    <w:p>
-      <w:pPr>
-        <w:spacing w:after="0"/>
+      <w:r>
+        <w:t>Note that i</w:t>
+      </w:r>
+      <w:r>
+        <w:t>n many cases (most notably for older submissions), the complete search settings were not provided by the user. In such cases, default values are suggested</w:t>
+      </w:r>
+      <w:r>
+        <w:t>.</w:t>
+      </w:r>
+    </w:p>
+    <w:p>
+      <w:pPr>
         <w:jc w:val="both"/>
-        <w:rPr>
-          <w:lang w:val="en-GB"/>
-        </w:rPr>
-      </w:pPr>
-    </w:p>
-    <w:p>
-      <w:pPr>
-        <w:spacing w:after="0"/>
+      </w:pPr>
+    </w:p>
+    <w:p>
+      <w:pPr>
         <w:jc w:val="both"/>
-        <w:rPr>
-          <w:lang w:val="en-GB"/>
-        </w:rPr>
-      </w:pPr>
-    </w:p>
-    <w:p>
-      <w:pPr>
-        <w:spacing w:after="0"/>
+      </w:pPr>
+      <w:r>
+        <w:t xml:space="preserve">Click </w:t>
+      </w:r>
+      <w:r>
+        <w:t>‘</w:t>
+      </w:r>
+      <w:r>
+        <w:t>OK</w:t>
+      </w:r>
+      <w:r>
+        <w:t>‘</w:t>
+      </w:r>
+      <w:r>
+        <w:t xml:space="preserve"> </w:t>
+      </w:r>
+      <w:r>
+        <w:t xml:space="preserve">in the PRIDE Search Setting Dialog </w:t>
+      </w:r>
+      <w:r>
+        <w:t>to close PeptideShaker and open SearchGUI to start the reprocessing.</w:t>
+      </w:r>
+    </w:p>
+    <w:p>
+      <w:pPr>
         <w:jc w:val="both"/>
         <w:rPr>
-          <w:lang w:val="en-GB"/>
-        </w:rPr>
-      </w:pPr>
-    </w:p>
-    <w:p>
-      <w:pPr>
-        <w:spacing w:after="0"/>
-        <w:jc w:val="both"/>
-        <w:rPr>
-          <w:i/>
-          <w:lang w:val="en-GB"/>
-        </w:rPr>
-      </w:pPr>
-      <w:r>
-        <w:rPr>
-          <w:lang w:val="en-GB"/>
-        </w:rPr>
-        <w:t xml:space="preserve">We are now going </w:t>
-      </w:r>
-      <w:r>
-        <w:rPr>
-          <w:lang w:val="en-GB"/>
-        </w:rPr>
-        <w:t xml:space="preserve">to </w:t>
-      </w:r>
-      <w:r>
-        <w:rPr>
-          <w:lang w:val="en-GB"/>
-        </w:rPr>
-        <w:t>inspect</w:t>
-      </w:r>
-      <w:r>
-        <w:rPr>
-          <w:lang w:val="en-GB"/>
-        </w:rPr>
-        <w:t xml:space="preserve"> the first project ever loaded in </w:t>
-      </w:r>
-      <w:r>
-        <w:rPr>
-          <w:color w:val="1F497D" w:themeColor="text2"/>
-          <w:lang w:val="en-GB"/>
-        </w:rPr>
-        <w:t>PRIDE</w:t>
-      </w:r>
-      <w:r>
-        <w:rPr>
-          <w:lang w:val="en-GB"/>
-        </w:rPr>
-        <w:t xml:space="preserve">, accession 1. </w:t>
-      </w:r>
-      <w:r>
-        <w:rPr>
-          <w:i/>
-          <w:lang w:val="en-GB"/>
-        </w:rPr>
-        <w:t>When was this dataset published? What differences do you see with the example of the tutorial?</w:t>
-      </w:r>
-      <w:r>
-        <w:rPr>
-          <w:i/>
-          <w:lang w:val="en-GB"/>
-        </w:rPr>
-        <w:t xml:space="preserve"> </w:t>
-      </w:r>
-      <w:r>
-        <w:rPr>
-          <w:i/>
-          <w:color w:val="9BBB59" w:themeColor="accent3"/>
-          <w:lang w:val="en-GB"/>
-        </w:rPr>
-        <w:t>[</w:t>
-      </w:r>
-      <w:r>
-        <w:rPr>
-          <w:i/>
-          <w:color w:val="9BBB59" w:themeColor="accent3"/>
-          <w:sz w:val="20"/>
-          <w:lang w:val="en-GB"/>
-        </w:rPr>
-        <w:t>3</w:t>
-      </w:r>
-      <w:r>
-        <w:rPr>
-          <w:i/>
-          <w:color w:val="9BBB59" w:themeColor="accent3"/>
-          <w:sz w:val="20"/>
-          <w:lang w:val="en-GB"/>
-        </w:rPr>
-        <w:t>.3</w:t>
-      </w:r>
-      <w:r>
-        <w:rPr>
-          <w:i/>
-          <w:color w:val="9BBB59" w:themeColor="accent3"/>
-          <w:sz w:val="20"/>
-          <w:lang w:val="en-GB"/>
-        </w:rPr>
-        <w:t>a</w:t>
-      </w:r>
-      <w:r>
-        <w:rPr>
-          <w:i/>
-          <w:color w:val="9BBB59" w:themeColor="accent3"/>
-          <w:sz w:val="20"/>
-          <w:lang w:val="en-GB"/>
-        </w:rPr>
-        <w:t>]</w:t>
-      </w:r>
-    </w:p>
-    <w:p>
-      <w:pPr>
-        <w:spacing w:after="0"/>
-        <w:jc w:val="both"/>
-        <w:rPr>
-          <w:i/>
-          <w:lang w:val="en-GB"/>
-        </w:rPr>
-      </w:pPr>
-    </w:p>
-    <w:p>
-      <w:pPr>
-        <w:jc w:val="both"/>
-        <w:rPr>
-          <w:lang w:val="en-GB"/>
-        </w:rPr>
-      </w:pPr>
-      <w:r>
-        <w:rPr>
-          <w:lang w:val="en-GB"/>
-        </w:rPr>
-        <w:t>Note</w:t>
-      </w:r>
-      <w:r>
-        <w:rPr>
-          <w:lang w:val="en-GB"/>
-        </w:rPr>
-        <w:t xml:space="preserve"> that the number of PSMs (named peptides in </w:t>
-      </w:r>
-      <w:r>
-        <w:rPr>
-          <w:color w:val="1F497D" w:themeColor="text2"/>
-          <w:lang w:val="en-GB"/>
-        </w:rPr>
-        <w:t>PRIDE</w:t>
-      </w:r>
-      <w:r>
-        <w:rPr>
-          <w:lang w:val="en-GB"/>
-        </w:rPr>
-        <w:t xml:space="preserve">) equals the number of spectra. Indeed, for this first upload, only the identified spectra were uploaded. In fact, if you browse the table, you will see that information </w:t>
-      </w:r>
-      <w:r>
-        <w:rPr>
-          <w:lang w:val="en-GB"/>
-        </w:rPr>
-        <w:t>is</w:t>
-      </w:r>
-      <w:r>
-        <w:rPr>
-          <w:lang w:val="en-GB"/>
-        </w:rPr>
-        <w:t xml:space="preserve"> missing for many projects, making the reprocessing very difficult. This is one of the reasons why the quality of the dataset annotation is of highest importance when submitting your data – as stressed already in the submission chapter. </w:t>
-      </w:r>
-    </w:p>
-    <w:p>
-      <w:pPr>
-        <w:jc w:val="both"/>
-        <w:rPr>
-          <w:lang w:val="en-GB"/>
-        </w:rPr>
-      </w:pPr>
-    </w:p>
-    <w:p>
-      <w:pPr>
-        <w:jc w:val="both"/>
-        <w:rPr>
-          <w:lang w:val="en-GB"/>
-        </w:rPr>
-      </w:pPr>
-      <w:r>
-        <w:rPr>
-          <w:lang w:val="en-GB"/>
-        </w:rPr>
-        <w:t>No</w:t>
-      </w:r>
-      <w:r>
-        <w:rPr>
-          <w:lang w:val="en-GB"/>
-        </w:rPr>
-        <w:t>w go to dataset accession 1644. Y</w:t>
-      </w:r>
-      <w:r>
-        <w:rPr>
-          <w:lang w:val="en-GB"/>
-        </w:rPr>
-        <w:t xml:space="preserve">ou will see here the same dataset </w:t>
-      </w:r>
-      <w:r>
-        <w:rPr>
-          <w:lang w:val="en-GB"/>
-        </w:rPr>
-        <w:t xml:space="preserve">but </w:t>
-      </w:r>
-      <w:r>
-        <w:rPr>
-          <w:lang w:val="en-GB"/>
-        </w:rPr>
-        <w:t xml:space="preserve">with all </w:t>
-      </w:r>
-      <w:r>
-        <w:rPr>
-          <w:lang w:val="en-GB"/>
-        </w:rPr>
-        <w:t xml:space="preserve">the </w:t>
-      </w:r>
-      <w:r>
-        <w:rPr>
-          <w:lang w:val="en-GB"/>
-        </w:rPr>
-        <w:t>spectra uploaded</w:t>
-      </w:r>
-      <w:r>
-        <w:rPr>
-          <w:lang w:val="en-GB"/>
-        </w:rPr>
-        <w:t>:</w:t>
-      </w:r>
-      <w:r>
-        <w:rPr>
-          <w:lang w:val="en-GB"/>
-        </w:rPr>
-        <w:t xml:space="preserve"> </w:t>
-      </w:r>
-      <w:r>
-        <w:rPr>
-          <w:lang w:val="en-GB"/>
-        </w:rPr>
-        <w:t>1</w:t>
-      </w:r>
-      <w:r>
-        <w:rPr>
-          <w:lang w:val="en-GB"/>
-        </w:rPr>
-        <w:t>281 s</w:t>
-      </w:r>
-      <w:r>
-        <w:rPr>
-          <w:lang w:val="en-GB"/>
-        </w:rPr>
-        <w:t>pectra identified out of 3</w:t>
-      </w:r>
-      <w:r>
-        <w:rPr>
-          <w:lang w:val="en-GB"/>
-        </w:rPr>
-        <w:t>565 (36%). W</w:t>
-      </w:r>
-      <w:r>
-        <w:rPr>
-          <w:lang w:val="en-GB"/>
-        </w:rPr>
-        <w:t xml:space="preserve">e are going to see if </w:t>
-      </w:r>
-      <w:r>
-        <w:rPr>
-          <w:lang w:val="en-GB"/>
-        </w:rPr>
-        <w:t xml:space="preserve">we can </w:t>
-      </w:r>
-      <w:r>
-        <w:rPr>
-          <w:lang w:val="en-GB"/>
-        </w:rPr>
-        <w:t>do any better</w:t>
-      </w:r>
-      <w:r>
-        <w:rPr>
-          <w:lang w:val="en-GB"/>
-        </w:rPr>
-        <w:t xml:space="preserve"> </w:t>
-      </w:r>
-      <w:r>
-        <w:rPr>
-          <w:lang w:val="en-GB"/>
-        </w:rPr>
-        <w:t>by</w:t>
-      </w:r>
-      <w:r>
-        <w:rPr>
-          <w:lang w:val="en-GB"/>
-        </w:rPr>
-        <w:t xml:space="preserve"> reprocessing the data.</w:t>
-      </w:r>
-      <w:r>
-        <w:rPr>
-          <w:lang w:val="en-GB"/>
-        </w:rPr>
-        <w:t xml:space="preserve"> </w:t>
-      </w:r>
-      <w:r>
-        <w:rPr>
-          <w:lang w:val="en-GB"/>
-        </w:rPr>
-        <w:t>First c</w:t>
-      </w:r>
-      <w:r>
-        <w:rPr>
-          <w:lang w:val="en-GB"/>
-        </w:rPr>
-        <w:t>reate a folder which will be used to store this new project.</w:t>
-      </w:r>
-    </w:p>
-    <w:p>
-      <w:pPr>
-        <w:jc w:val="both"/>
-        <w:rPr>
-          <w:lang w:val="en-GB"/>
-        </w:rPr>
-      </w:pPr>
-      <w:r>
-        <w:rPr>
-          <w:lang w:val="en-GB"/>
-        </w:rPr>
-        <w:t>Select access</w:t>
-      </w:r>
-      <w:r>
-        <w:rPr>
-          <w:lang w:val="en-GB"/>
-        </w:rPr>
-        <w:t>ion 1</w:t>
-      </w:r>
-      <w:r>
-        <w:rPr>
-          <w:lang w:val="en-GB"/>
-        </w:rPr>
-        <w:t xml:space="preserve">644 </w:t>
-      </w:r>
-      <w:r>
-        <w:rPr>
-          <w:lang w:val="en-GB"/>
-        </w:rPr>
-        <w:t>by clicking in the first column</w:t>
-      </w:r>
-      <w:r>
-        <w:rPr>
-          <w:lang w:val="en-GB"/>
-        </w:rPr>
-        <w:t xml:space="preserve"> and click ‘</w:t>
-      </w:r>
-      <w:proofErr w:type="spellStart"/>
-      <w:r>
-        <w:rPr>
-          <w:lang w:val="en-GB"/>
-        </w:rPr>
-        <w:t>Reshake</w:t>
-      </w:r>
-      <w:proofErr w:type="spellEnd"/>
-      <w:r>
-        <w:rPr>
-          <w:lang w:val="en-GB"/>
-        </w:rPr>
-        <w:t xml:space="preserve"> PRIDE Projects’</w:t>
-      </w:r>
-      <w:r>
-        <w:rPr>
-          <w:lang w:val="en-GB"/>
-        </w:rPr>
-        <w:t xml:space="preserve"> in the lower right corner.</w:t>
-      </w:r>
-      <w:r>
-        <w:rPr>
-          <w:lang w:val="en-GB"/>
-        </w:rPr>
-        <w:t xml:space="preserve"> </w:t>
-      </w:r>
-      <w:proofErr w:type="spellStart"/>
-      <w:r>
-        <w:rPr>
-          <w:color w:val="1F497D" w:themeColor="text2"/>
-          <w:lang w:val="en-GB"/>
-        </w:rPr>
-        <w:t>PeptideShaker</w:t>
-      </w:r>
-      <w:proofErr w:type="spellEnd"/>
-      <w:r>
-        <w:rPr>
-          <w:lang w:val="en-GB"/>
-        </w:rPr>
-        <w:t xml:space="preserve"> will ask you to provide a folder where the </w:t>
-      </w:r>
-      <w:proofErr w:type="spellStart"/>
-      <w:r>
-        <w:rPr>
-          <w:lang w:val="en-GB"/>
-        </w:rPr>
-        <w:t>mgf</w:t>
-      </w:r>
-      <w:proofErr w:type="spellEnd"/>
-      <w:r>
-        <w:rPr>
-          <w:lang w:val="en-GB"/>
-        </w:rPr>
-        <w:t xml:space="preserve"> file</w:t>
-      </w:r>
-      <w:r>
-        <w:rPr>
-          <w:lang w:val="en-GB"/>
-        </w:rPr>
-        <w:t>(</w:t>
-      </w:r>
-      <w:r>
-        <w:rPr>
-          <w:lang w:val="en-GB"/>
-        </w:rPr>
-        <w:t>s</w:t>
-      </w:r>
-      <w:r>
-        <w:rPr>
-          <w:lang w:val="en-GB"/>
-        </w:rPr>
-        <w:t>)</w:t>
-      </w:r>
-      <w:r>
-        <w:rPr>
-          <w:lang w:val="en-GB"/>
-        </w:rPr>
-        <w:t xml:space="preserve"> will be stored, select the </w:t>
-      </w:r>
-      <w:r>
-        <w:rPr>
-          <w:lang w:val="en-GB"/>
-        </w:rPr>
-        <w:t xml:space="preserve">previously </w:t>
-      </w:r>
-      <w:r>
-        <w:rPr>
-          <w:lang w:val="en-GB"/>
-        </w:rPr>
-        <w:t>created</w:t>
-      </w:r>
-      <w:r>
-        <w:rPr>
-          <w:lang w:val="en-GB"/>
-        </w:rPr>
-        <w:t xml:space="preserve"> folder.</w:t>
-      </w:r>
-    </w:p>
-    <w:p>
-      <w:pPr>
-        <w:spacing w:after="0" w:line="240" w:lineRule="auto"/>
-        <w:rPr>
-          <w:color w:val="1F497D" w:themeColor="text2"/>
-          <w:lang w:val="en-GB"/>
-        </w:rPr>
-      </w:pPr>
-      <w:r>
-        <w:rPr>
-          <w:color w:val="1F497D" w:themeColor="text2"/>
-          <w:lang w:val="en-GB"/>
-        </w:rPr>
-        <w:br w:type="page"/>
-      </w:r>
-    </w:p>
-    <w:p>
-      <w:pPr>
-        <w:jc w:val="both"/>
-        <w:rPr>
-          <w:lang w:val="en-GB"/>
-        </w:rPr>
-      </w:pPr>
-      <w:proofErr w:type="spellStart"/>
-      <w:r>
-        <w:rPr>
-          <w:color w:val="1F497D" w:themeColor="text2"/>
-          <w:lang w:val="en-GB"/>
-        </w:rPr>
-        <w:lastRenderedPageBreak/>
-        <w:t>P</w:t>
-      </w:r>
-      <w:r>
-        <w:rPr>
-          <w:color w:val="1F497D" w:themeColor="text2"/>
-          <w:lang w:val="en-GB"/>
-        </w:rPr>
-        <w:t>eptideShaker</w:t>
-      </w:r>
-      <w:proofErr w:type="spellEnd"/>
-      <w:r>
-        <w:rPr>
-          <w:lang w:val="en-GB"/>
-        </w:rPr>
-        <w:t xml:space="preserve"> now download</w:t>
-      </w:r>
-      <w:r>
-        <w:rPr>
-          <w:lang w:val="en-GB"/>
-        </w:rPr>
-        <w:t>s</w:t>
-      </w:r>
-      <w:r>
-        <w:rPr>
-          <w:lang w:val="en-GB"/>
-        </w:rPr>
-        <w:t xml:space="preserve"> the </w:t>
-      </w:r>
-      <w:r>
-        <w:rPr>
-          <w:color w:val="1F497D" w:themeColor="text2"/>
-          <w:lang w:val="en-GB"/>
-        </w:rPr>
-        <w:t>PRIDE</w:t>
-      </w:r>
-      <w:r>
-        <w:rPr>
-          <w:lang w:val="en-GB"/>
-        </w:rPr>
-        <w:t xml:space="preserve"> file corresponding to this project and extract the spectra </w:t>
-      </w:r>
-      <w:r>
-        <w:rPr>
-          <w:lang w:val="en-GB"/>
-        </w:rPr>
-        <w:t>into</w:t>
-      </w:r>
-      <w:r>
-        <w:rPr>
-          <w:lang w:val="en-GB"/>
-        </w:rPr>
-        <w:t xml:space="preserve"> </w:t>
-      </w:r>
-      <w:r>
-        <w:rPr>
-          <w:lang w:val="en-GB"/>
-        </w:rPr>
-        <w:t xml:space="preserve">an </w:t>
-      </w:r>
-      <w:proofErr w:type="spellStart"/>
-      <w:r>
-        <w:rPr>
-          <w:lang w:val="en-GB"/>
-        </w:rPr>
-        <w:t>mgf</w:t>
-      </w:r>
-      <w:proofErr w:type="spellEnd"/>
-      <w:r>
-        <w:rPr>
-          <w:lang w:val="en-GB"/>
-        </w:rPr>
-        <w:t xml:space="preserve"> file. If this</w:t>
-      </w:r>
-      <w:r>
-        <w:rPr>
-          <w:lang w:val="en-GB"/>
-        </w:rPr>
-        <w:t xml:space="preserve"> process </w:t>
-      </w:r>
-      <w:r>
-        <w:rPr>
-          <w:lang w:val="en-GB"/>
-        </w:rPr>
-        <w:t>should fail, e.g., due to network issues</w:t>
-      </w:r>
-      <w:r>
-        <w:rPr>
-          <w:lang w:val="en-GB"/>
-        </w:rPr>
-        <w:t xml:space="preserve">, note that you can </w:t>
-      </w:r>
-      <w:r>
-        <w:rPr>
-          <w:lang w:val="en-GB"/>
-        </w:rPr>
-        <w:t xml:space="preserve">also </w:t>
-      </w:r>
-      <w:r>
-        <w:rPr>
-          <w:lang w:val="en-GB"/>
-        </w:rPr>
-        <w:t xml:space="preserve">download the files </w:t>
-      </w:r>
-      <w:r>
-        <w:rPr>
-          <w:lang w:val="en-GB"/>
-        </w:rPr>
-        <w:t>directly</w:t>
-      </w:r>
-      <w:r>
-        <w:rPr>
-          <w:lang w:val="en-GB"/>
-        </w:rPr>
-        <w:t xml:space="preserve"> from the </w:t>
-      </w:r>
-      <w:r>
-        <w:rPr>
-          <w:color w:val="1F497D" w:themeColor="text2"/>
-          <w:lang w:val="en-GB"/>
-        </w:rPr>
-        <w:t>PRIDE</w:t>
-      </w:r>
-      <w:r>
-        <w:rPr>
-          <w:lang w:val="en-GB"/>
-        </w:rPr>
-        <w:t xml:space="preserve"> website. </w:t>
-      </w:r>
-      <w:r>
-        <w:rPr>
-          <w:lang w:val="en-GB"/>
-        </w:rPr>
-        <w:t xml:space="preserve">If you cannot access internet, the files are provided in the </w:t>
-      </w:r>
-      <w:r>
-        <w:rPr>
-          <w:color w:val="4F6228" w:themeColor="accent3" w:themeShade="80"/>
-          <w:lang w:val="en-GB"/>
-        </w:rPr>
-        <w:t>resources</w:t>
-      </w:r>
-      <w:r>
-        <w:rPr>
-          <w:lang w:val="en-GB"/>
-        </w:rPr>
-        <w:t xml:space="preserve"> folder of the tutorial.</w:t>
-      </w:r>
-    </w:p>
-    <w:p>
-      <w:pPr>
-        <w:jc w:val="both"/>
-        <w:rPr>
-          <w:lang w:val="en-GB"/>
-        </w:rPr>
+          <w:sz w:val="6"/>
+        </w:rPr>
+      </w:pPr>
+    </w:p>
+    <w:p>
+      <w:r>
+        <w:t xml:space="preserve">SearchGUI will </w:t>
+      </w:r>
+      <w:r>
+        <w:t>now</w:t>
+      </w:r>
+      <w:r>
+        <w:t xml:space="preserve"> open with all the settings and files </w:t>
+      </w:r>
+      <w:r>
+        <w:t xml:space="preserve">already </w:t>
+      </w:r>
+      <w:r>
+        <w:t>inserted:</w:t>
+      </w:r>
+    </w:p>
+    <w:p>
+      <w:pPr>
+        <w:rPr>
+          <w:sz w:val="2"/>
+        </w:rPr>
+      </w:pPr>
+    </w:p>
+    <w:p>
+      <w:pPr>
+        <w:jc w:val="center"/>
       </w:pPr>
       <w:r>
         <w:rPr>
           <w:noProof/>
           <w:lang w:val="nb-NO" w:eastAsia="nb-NO"/>
         </w:rPr>
-        <w:pict>
-          <v:shape id="_x0000_s1029" type="#_x0000_t202" style="position:absolute;left:0;text-align:left;margin-left:-2.15pt;margin-top:5.6pt;width:464.75pt;height:87.6pt;z-index:251660288" fillcolor="#ffc">
-            <v:textbox style="mso-next-textbox:#_x0000_s1029">
-              <w:txbxContent>
-                <w:p>
-                  <w:pPr>
-                    <w:jc w:val="both"/>
-                    <w:rPr>
-                      <w:sz w:val="20"/>
-                      <w:szCs w:val="20"/>
-                    </w:rPr>
-                  </w:pPr>
-                  <w:r>
-                    <w:rPr>
-                      <w:b/>
-                      <w:sz w:val="20"/>
-                      <w:szCs w:val="20"/>
-                    </w:rPr>
-                    <w:t>Tip:</w:t>
-                  </w:r>
-                  <w:r>
-                    <w:rPr>
-                      <w:sz w:val="20"/>
-                      <w:szCs w:val="20"/>
-                    </w:rPr>
-                    <w:br/>
-                  </w:r>
-                  <w:r>
-                    <w:rPr>
-                      <w:i/>
-                      <w:sz w:val="20"/>
-                      <w:szCs w:val="20"/>
-                      <w:lang w:val="en-GB"/>
-                    </w:rPr>
-                    <w:t xml:space="preserve">Local </w:t>
-                  </w:r>
-                  <w:r>
-                    <w:rPr>
-                      <w:i/>
-                      <w:sz w:val="20"/>
-                      <w:szCs w:val="20"/>
-                      <w:lang w:val="en-GB"/>
-                    </w:rPr>
-                    <w:t xml:space="preserve">or private </w:t>
-                  </w:r>
-                  <w:r>
-                    <w:rPr>
-                      <w:i/>
-                      <w:sz w:val="20"/>
-                      <w:szCs w:val="20"/>
-                      <w:lang w:val="en-GB"/>
-                    </w:rPr>
-                    <w:t xml:space="preserve">PRIDE XML files can be added to the table be storing the files in a given folder and then use the 'Edit Local Projects Folder' link found to the bottom right of the table. Your local PRIDE XML files will then appear in the table and </w:t>
-                  </w:r>
-                  <w:r>
-                    <w:rPr>
-                      <w:i/>
-                      <w:sz w:val="20"/>
-                      <w:szCs w:val="20"/>
-                      <w:lang w:val="en-GB"/>
-                    </w:rPr>
-                    <w:t>are now available</w:t>
-                  </w:r>
-                  <w:r>
-                    <w:rPr>
-                      <w:i/>
-                      <w:sz w:val="20"/>
-                      <w:szCs w:val="20"/>
-                      <w:lang w:val="en-GB"/>
-                    </w:rPr>
-                    <w:t xml:space="preserve"> </w:t>
-                  </w:r>
-                  <w:r>
-                    <w:rPr>
-                      <w:i/>
-                      <w:sz w:val="20"/>
-                      <w:szCs w:val="20"/>
-                      <w:lang w:val="en-GB"/>
-                    </w:rPr>
-                    <w:t>for</w:t>
-                  </w:r>
-                  <w:r>
-                    <w:rPr>
-                      <w:i/>
-                      <w:sz w:val="20"/>
-                      <w:szCs w:val="20"/>
-                      <w:lang w:val="en-GB"/>
-                    </w:rPr>
-                    <w:t xml:space="preserve"> </w:t>
-                  </w:r>
-                  <w:r>
-                    <w:rPr>
-                      <w:i/>
-                      <w:sz w:val="20"/>
-                      <w:szCs w:val="20"/>
-                      <w:lang w:val="en-GB"/>
-                    </w:rPr>
-                    <w:t>re-analysis.</w:t>
-                  </w:r>
-                </w:p>
-              </w:txbxContent>
-            </v:textbox>
-            <w10:wrap type="square"/>
-          </v:shape>
-        </w:pict>
-      </w:r>
-    </w:p>
-    <w:p>
-      <w:pPr>
-        <w:jc w:val="both"/>
-        <w:rPr>
-          <w:lang w:val="en-GB"/>
-        </w:rPr>
-      </w:pPr>
-    </w:p>
-    <w:p>
-      <w:pPr>
-        <w:jc w:val="both"/>
-        <w:rPr>
-          <w:lang w:val="en-GB"/>
-        </w:rPr>
-      </w:pPr>
-      <w:r>
-        <w:rPr>
-          <w:lang w:val="en-GB"/>
-        </w:rPr>
-        <w:t xml:space="preserve">Once the spectra </w:t>
-      </w:r>
-      <w:r>
-        <w:rPr>
-          <w:lang w:val="en-GB"/>
-        </w:rPr>
-        <w:t>have been</w:t>
-      </w:r>
-      <w:r>
-        <w:rPr>
-          <w:lang w:val="en-GB"/>
-        </w:rPr>
-        <w:t xml:space="preserve"> extracted, </w:t>
-      </w:r>
-      <w:proofErr w:type="spellStart"/>
-      <w:r>
-        <w:rPr>
-          <w:color w:val="1F497D" w:themeColor="text2"/>
-          <w:lang w:val="en-GB"/>
-        </w:rPr>
-        <w:t>PeptideShaker</w:t>
-      </w:r>
-      <w:proofErr w:type="spellEnd"/>
-      <w:r>
-        <w:rPr>
-          <w:lang w:val="en-GB"/>
-        </w:rPr>
-        <w:t xml:space="preserve"> will ask you to provide a protein database, use the same target/decoy database as for the identification tutorial: </w:t>
-      </w:r>
-      <w:r>
-        <w:rPr>
-          <w:color w:val="4F6228" w:themeColor="accent3" w:themeShade="80"/>
-          <w:lang w:val="en-GB"/>
-        </w:rPr>
-        <w:t>uniprot-human-reviewed-march-2014_concatenated_target_decoy</w:t>
-      </w:r>
-      <w:r>
-        <w:rPr>
-          <w:color w:val="4F6228" w:themeColor="accent3" w:themeShade="80"/>
-          <w:lang w:val="en-GB"/>
-        </w:rPr>
-        <w:t>.fasta</w:t>
-      </w:r>
-      <w:r>
-        <w:rPr>
-          <w:lang w:val="en-GB"/>
-        </w:rPr>
-        <w:t>, and click OK.</w:t>
-      </w:r>
-    </w:p>
-    <w:p>
-      <w:pPr>
-        <w:jc w:val="both"/>
-        <w:rPr>
-          <w:lang w:val="en-GB"/>
-        </w:rPr>
-      </w:pPr>
-    </w:p>
-    <w:p>
-      <w:pPr>
-        <w:spacing w:after="0"/>
-        <w:jc w:val="both"/>
-        <w:rPr>
-          <w:lang w:val="en-GB"/>
-        </w:rPr>
-      </w:pPr>
-      <w:r>
-        <w:rPr>
-          <w:lang w:val="en-GB"/>
-        </w:rPr>
-        <w:t xml:space="preserve">Note that </w:t>
-      </w:r>
-      <w:proofErr w:type="spellStart"/>
-      <w:r>
-        <w:rPr>
-          <w:color w:val="1F497D" w:themeColor="text2"/>
-          <w:lang w:val="en-GB"/>
-        </w:rPr>
-        <w:t>PeptideShaker</w:t>
-      </w:r>
-      <w:proofErr w:type="spellEnd"/>
-      <w:r>
-        <w:rPr>
-          <w:lang w:val="en-GB"/>
-        </w:rPr>
-        <w:t xml:space="preserve"> recognized that it was a human sample:</w:t>
-      </w:r>
-    </w:p>
-    <w:p>
-      <w:pPr>
-        <w:jc w:val="both"/>
-        <w:rPr>
-          <w:lang w:val="en-GB"/>
-        </w:rPr>
-      </w:pPr>
-    </w:p>
-    <w:p>
-      <w:pPr>
-        <w:spacing w:after="0"/>
-        <w:jc w:val="center"/>
-        <w:rPr>
-          <w:lang w:val="en-GB"/>
-        </w:rPr>
-      </w:pPr>
-      <w:r>
-        <w:rPr>
-          <w:noProof/>
-          <w:lang w:val="nb-NO" w:eastAsia="nb-NO"/>
-        </w:rPr>
         <w:drawing>
           <wp:inline distT="0" distB="0" distL="0" distR="0">
-            <wp:extent cx="3905848" cy="1447788"/>
-            <wp:effectExtent l="0" t="19050" r="75602" b="57162"/>
-            <wp:docPr id="5" name="Picture 4"/>
+            <wp:extent cx="4629150" cy="3789045"/>
+            <wp:effectExtent l="0" t="19050" r="76200" b="59055"/>
+            <wp:docPr id="25" name="Picture 25"/>
             <wp:cNvGraphicFramePr>
               <a:graphicFrameLocks xmlns:a="http://schemas.openxmlformats.org/drawingml/2006/main" noChangeAspect="1"/>
             </wp:cNvGraphicFramePr>
@@ -1610,13 +1555,13 @@
               <a:graphicData uri="http://schemas.openxmlformats.org/drawingml/2006/picture">
                 <pic:pic xmlns:pic="http://schemas.openxmlformats.org/drawingml/2006/picture">
                   <pic:nvPicPr>
-                    <pic:cNvPr id="0" name="Picture 4"/>
+                    <pic:cNvPr id="0" name="Picture 25"/>
                     <pic:cNvPicPr>
                       <a:picLocks noChangeAspect="1" noChangeArrowheads="1"/>
                     </pic:cNvPicPr>
                   </pic:nvPicPr>
                   <pic:blipFill>
-                    <a:blip r:embed="rId10" cstate="print"/>
+                    <a:blip r:embed="rId14" cstate="print"/>
                     <a:srcRect/>
                     <a:stretch>
                       <a:fillRect/>
@@ -1625,7 +1570,7 @@
                   <pic:spPr bwMode="auto">
                     <a:xfrm>
                       <a:off x="0" y="0"/>
-                      <a:ext cx="3913871" cy="1450762"/>
+                      <a:ext cx="4629150" cy="3789045"/>
                     </a:xfrm>
                     <a:prstGeom prst="rect">
                       <a:avLst/>
@@ -1654,67 +1599,92 @@
     </w:p>
     <w:p>
       <w:pPr>
+        <w:jc w:val="center"/>
+      </w:pPr>
+    </w:p>
+    <w:p>
+      <w:pPr>
+        <w:spacing w:after="0" w:line="240" w:lineRule="auto"/>
+      </w:pPr>
+    </w:p>
+    <w:p>
+      <w:pPr>
         <w:spacing w:after="0"/>
         <w:jc w:val="both"/>
-        <w:rPr>
-          <w:lang w:val="en-GB"/>
-        </w:rPr>
-      </w:pPr>
+      </w:pPr>
+      <w:r>
+        <w:t>Given that</w:t>
+      </w:r>
+      <w:r>
+        <w:t xml:space="preserve"> the default settings do not correspond to the ones used in the publication, we are going to change them accordingly</w:t>
+      </w:r>
+      <w:r>
+        <w:t>. Click the ‘Edit‘ button next to the Settings File field and</w:t>
+      </w:r>
+      <w:r>
+        <w:t xml:space="preserve"> select </w:t>
+      </w:r>
+      <w:r>
+        <w:t>‘oxidation of m’, ‘</w:t>
+      </w:r>
+      <w:proofErr w:type="spellStart"/>
+      <w:r>
+        <w:t>pyro-glu</w:t>
+      </w:r>
+      <w:proofErr w:type="spellEnd"/>
+      <w:r>
+        <w:t xml:space="preserve"> from n-term q’ and ‘</w:t>
+      </w:r>
+      <w:proofErr w:type="spellStart"/>
+      <w:r>
+        <w:t>deamidation</w:t>
+      </w:r>
+      <w:proofErr w:type="spellEnd"/>
+      <w:r>
+        <w:t xml:space="preserve"> of n and q’ as variable modifications</w:t>
+      </w:r>
+      <w:r>
+        <w:t>,</w:t>
+      </w:r>
+      <w:r>
+        <w:t xml:space="preserve"> change both precursor an</w:t>
+      </w:r>
+      <w:r>
+        <w:t>d fragment ion</w:t>
+      </w:r>
+      <w:r>
+        <w:t xml:space="preserve"> tolerances to 0.3 </w:t>
+      </w:r>
+      <w:proofErr w:type="spellStart"/>
+      <w:r>
+        <w:t>Da</w:t>
+      </w:r>
+      <w:proofErr w:type="spellEnd"/>
+      <w:r>
+        <w:t xml:space="preserve"> and the </w:t>
+      </w:r>
+      <w:r>
+        <w:t>minimum</w:t>
+      </w:r>
+      <w:r>
+        <w:t xml:space="preserve"> precursor charge to 2</w:t>
+      </w:r>
+      <w:r>
+        <w:t>. You should now have the following settings:</w:t>
+      </w:r>
     </w:p>
     <w:p>
       <w:pPr>
         <w:spacing w:after="0"/>
         <w:jc w:val="both"/>
-        <w:rPr>
-          <w:lang w:val="en-GB"/>
-        </w:rPr>
-      </w:pPr>
-    </w:p>
-    <w:p>
-      <w:pPr>
-        <w:spacing w:after="0" w:line="240" w:lineRule="auto"/>
-        <w:rPr>
-          <w:lang w:val="en-GB"/>
-        </w:rPr>
-      </w:pPr>
-      <w:r>
-        <w:rPr>
-          <w:lang w:val="en-GB"/>
-        </w:rPr>
-        <w:br w:type="page"/>
-      </w:r>
+      </w:pPr>
     </w:p>
     <w:p>
       <w:pPr>
         <w:spacing w:after="0"/>
         <w:jc w:val="both"/>
         <w:rPr>
-          <w:lang w:val="en-GB"/>
-        </w:rPr>
-      </w:pPr>
-      <w:proofErr w:type="spellStart"/>
-      <w:r>
-        <w:rPr>
-          <w:color w:val="1F497D" w:themeColor="text2"/>
-          <w:lang w:val="en-GB"/>
-        </w:rPr>
-        <w:lastRenderedPageBreak/>
-        <w:t>PeptideShaker</w:t>
-      </w:r>
-      <w:proofErr w:type="spellEnd"/>
-      <w:r>
-        <w:rPr>
-          <w:lang w:val="en-GB"/>
-        </w:rPr>
-        <w:t xml:space="preserve"> will also look for the search settings used to generate the file. In many cases however (most notably for older submissions), the complete search settings were not provided by the user. In such cases, default values are suggested</w:t>
-      </w:r>
-    </w:p>
-    <w:p>
-      <w:pPr>
-        <w:spacing w:after="0"/>
-        <w:jc w:val="both"/>
-        <w:rPr>
-          <w:lang w:val="en-GB"/>
+          <w:sz w:val="10"/>
         </w:rPr>
       </w:pPr>
     </w:p>
@@ -1722,381 +1692,11 @@
       <w:pPr>
         <w:spacing w:after="0"/>
         <w:jc w:val="center"/>
-        <w:rPr>
-          <w:lang w:val="en-GB"/>
-        </w:rPr>
       </w:pPr>
       <w:r>
         <w:rPr>
           <w:noProof/>
-          <w:lang w:val="nb-NO" w:eastAsia="nb-NO"/>
-        </w:rPr>
-        <w:drawing>
-          <wp:inline distT="0" distB="0" distL="0" distR="0">
-            <wp:extent cx="3600000" cy="2497239"/>
-            <wp:effectExtent l="38100" t="38100" r="76835" b="74930"/>
-            <wp:docPr id="3" name="Picture 4"/>
-            <wp:cNvGraphicFramePr>
-              <a:graphicFrameLocks xmlns:a="http://schemas.openxmlformats.org/drawingml/2006/main" noChangeAspect="1"/>
-            </wp:cNvGraphicFramePr>
-            <a:graphic xmlns:a="http://schemas.openxmlformats.org/drawingml/2006/main">
-              <a:graphicData uri="http://schemas.openxmlformats.org/drawingml/2006/picture">
-                <pic:pic xmlns:pic="http://schemas.openxmlformats.org/drawingml/2006/picture">
-                  <pic:nvPicPr>
-                    <pic:cNvPr id="0" name="Picture 4"/>
-                    <pic:cNvPicPr>
-                      <a:picLocks noChangeAspect="1" noChangeArrowheads="1"/>
-                    </pic:cNvPicPr>
-                  </pic:nvPicPr>
-                  <pic:blipFill>
-                    <a:blip r:embed="rId11" cstate="print"/>
-                    <a:srcRect/>
-                    <a:stretch>
-                      <a:fillRect/>
-                    </a:stretch>
-                  </pic:blipFill>
-                  <pic:spPr bwMode="auto">
-                    <a:xfrm>
-                      <a:off x="0" y="0"/>
-                      <a:ext cx="3600000" cy="2497239"/>
-                    </a:xfrm>
-                    <a:prstGeom prst="rect">
-                      <a:avLst/>
-                    </a:prstGeom>
-                    <a:noFill/>
-                    <a:ln w="9525">
-                      <a:noFill/>
-                      <a:miter lim="800000"/>
-                      <a:headEnd/>
-                      <a:tailEnd/>
-                    </a:ln>
-                    <a:effectLst>
-                      <a:outerShdw blurRad="50800" dist="38100" dir="2700000" algn="tl" rotWithShape="0">
-                        <a:prstClr val="black">
-                          <a:alpha val="40000"/>
-                        </a:prstClr>
-                      </a:outerShdw>
-                    </a:effectLst>
-                  </pic:spPr>
-                </pic:pic>
-              </a:graphicData>
-            </a:graphic>
-          </wp:inline>
-        </w:drawing>
-      </w:r>
-    </w:p>
-    <w:p>
-      <w:pPr>
-        <w:spacing w:after="0"/>
-        <w:jc w:val="both"/>
-        <w:rPr>
-          <w:lang w:val="en-GB"/>
-        </w:rPr>
-      </w:pPr>
-    </w:p>
-    <w:p>
-      <w:pPr>
-        <w:spacing w:after="0"/>
-        <w:jc w:val="both"/>
-        <w:rPr>
-          <w:sz w:val="10"/>
-          <w:lang w:val="en-GB"/>
-        </w:rPr>
-      </w:pPr>
-    </w:p>
-    <w:p>
-      <w:pPr>
-        <w:spacing w:after="0"/>
-        <w:jc w:val="both"/>
-        <w:rPr>
-          <w:lang w:val="en-GB"/>
-        </w:rPr>
-      </w:pPr>
-      <w:r>
-        <w:rPr>
-          <w:lang w:val="en-GB"/>
-        </w:rPr>
-        <w:t xml:space="preserve">After clicking ‘OK’, </w:t>
-      </w:r>
-      <w:proofErr w:type="spellStart"/>
-      <w:r>
-        <w:rPr>
-          <w:color w:val="1F497D" w:themeColor="text2"/>
-          <w:lang w:val="en-GB"/>
-        </w:rPr>
-        <w:t>SearchGUI</w:t>
-      </w:r>
-      <w:proofErr w:type="spellEnd"/>
-      <w:r>
-        <w:rPr>
-          <w:lang w:val="en-GB"/>
-        </w:rPr>
-        <w:t xml:space="preserve"> is automatically started. Note that the </w:t>
-      </w:r>
-      <w:proofErr w:type="spellStart"/>
-      <w:r>
-        <w:rPr>
-          <w:lang w:val="en-GB"/>
-        </w:rPr>
-        <w:t>mgf</w:t>
-      </w:r>
-      <w:proofErr w:type="spellEnd"/>
-      <w:r>
-        <w:rPr>
-          <w:lang w:val="en-GB"/>
-        </w:rPr>
-        <w:t xml:space="preserve"> file is </w:t>
-      </w:r>
-      <w:r>
-        <w:rPr>
-          <w:lang w:val="en-GB"/>
-        </w:rPr>
-        <w:t xml:space="preserve">already </w:t>
-      </w:r>
-      <w:r>
-        <w:rPr>
-          <w:lang w:val="en-GB"/>
-        </w:rPr>
-        <w:t xml:space="preserve">selected and the search parameters </w:t>
-      </w:r>
-      <w:r>
-        <w:rPr>
-          <w:lang w:val="en-GB"/>
-        </w:rPr>
-        <w:t xml:space="preserve">are </w:t>
-      </w:r>
-      <w:r>
-        <w:rPr>
-          <w:lang w:val="en-GB"/>
-        </w:rPr>
-        <w:t xml:space="preserve">pre-set: </w:t>
-      </w:r>
-    </w:p>
-    <w:p>
-      <w:pPr>
-        <w:spacing w:after="0"/>
-        <w:jc w:val="both"/>
-        <w:rPr>
-          <w:lang w:val="en-GB"/>
-        </w:rPr>
-      </w:pPr>
-    </w:p>
-    <w:p>
-      <w:pPr>
-        <w:spacing w:after="0"/>
-        <w:jc w:val="center"/>
-        <w:rPr>
-          <w:lang w:val="en-GB"/>
-        </w:rPr>
-      </w:pPr>
-      <w:r>
-        <w:rPr>
-          <w:noProof/>
-          <w:lang w:val="nb-NO" w:eastAsia="nb-NO"/>
-        </w:rPr>
-        <w:drawing>
-          <wp:inline distT="0" distB="0" distL="0" distR="0">
-            <wp:extent cx="3606759" cy="2732642"/>
-            <wp:effectExtent l="0" t="19050" r="69891" b="48658"/>
-            <wp:docPr id="10" name="Picture 7"/>
-            <wp:cNvGraphicFramePr>
-              <a:graphicFrameLocks xmlns:a="http://schemas.openxmlformats.org/drawingml/2006/main" noChangeAspect="1"/>
-            </wp:cNvGraphicFramePr>
-            <a:graphic xmlns:a="http://schemas.openxmlformats.org/drawingml/2006/main">
-              <a:graphicData uri="http://schemas.openxmlformats.org/drawingml/2006/picture">
-                <pic:pic xmlns:pic="http://schemas.openxmlformats.org/drawingml/2006/picture">
-                  <pic:nvPicPr>
-                    <pic:cNvPr id="0" name="Picture 7"/>
-                    <pic:cNvPicPr>
-                      <a:picLocks noChangeAspect="1" noChangeArrowheads="1"/>
-                    </pic:cNvPicPr>
-                  </pic:nvPicPr>
-                  <pic:blipFill>
-                    <a:blip r:embed="rId12" cstate="print"/>
-                    <a:srcRect/>
-                    <a:stretch>
-                      <a:fillRect/>
-                    </a:stretch>
-                  </pic:blipFill>
-                  <pic:spPr bwMode="auto">
-                    <a:xfrm>
-                      <a:off x="0" y="0"/>
-                      <a:ext cx="3607161" cy="2732947"/>
-                    </a:xfrm>
-                    <a:prstGeom prst="rect">
-                      <a:avLst/>
-                    </a:prstGeom>
-                    <a:noFill/>
-                    <a:ln w="9525">
-                      <a:noFill/>
-                      <a:miter lim="800000"/>
-                      <a:headEnd/>
-                      <a:tailEnd/>
-                    </a:ln>
-                    <a:effectLst>
-                      <a:outerShdw blurRad="50800" dist="38100" dir="2700000" algn="tl" rotWithShape="0">
-                        <a:prstClr val="black">
-                          <a:alpha val="40000"/>
-                        </a:prstClr>
-                      </a:outerShdw>
-                    </a:effectLst>
-                  </pic:spPr>
-                </pic:pic>
-              </a:graphicData>
-            </a:graphic>
-          </wp:inline>
-        </w:drawing>
-      </w:r>
-    </w:p>
-    <w:p>
-      <w:pPr>
-        <w:spacing w:after="0" w:line="240" w:lineRule="auto"/>
-        <w:rPr>
-          <w:lang w:val="en-GB"/>
-        </w:rPr>
-      </w:pPr>
-      <w:r>
-        <w:rPr>
-          <w:lang w:val="en-GB"/>
-        </w:rPr>
-        <w:br w:type="page"/>
-      </w:r>
-    </w:p>
-    <w:p>
-      <w:pPr>
-        <w:spacing w:after="0"/>
-        <w:jc w:val="both"/>
-        <w:rPr>
-          <w:lang w:val="en-GB"/>
-        </w:rPr>
-      </w:pPr>
-      <w:r>
-        <w:rPr>
-          <w:lang w:val="en-GB"/>
-        </w:rPr>
-        <w:lastRenderedPageBreak/>
-        <w:t>Given that</w:t>
-      </w:r>
-      <w:r>
-        <w:rPr>
-          <w:lang w:val="en-GB"/>
-        </w:rPr>
-        <w:t xml:space="preserve"> the default settings do not correspond to the ones used in the publication, we are going to change them accordingly</w:t>
-      </w:r>
-      <w:r>
-        <w:rPr>
-          <w:lang w:val="en-GB"/>
-        </w:rPr>
-        <w:t>. Click the ‘Edit‘ button next to the Settings File field and</w:t>
-      </w:r>
-      <w:r>
-        <w:rPr>
-          <w:lang w:val="en-GB"/>
-        </w:rPr>
-        <w:t xml:space="preserve"> select </w:t>
-      </w:r>
-      <w:r>
-        <w:rPr>
-          <w:lang w:val="en-GB"/>
-        </w:rPr>
-        <w:t>‘oxidation of m’, ‘</w:t>
-      </w:r>
-      <w:proofErr w:type="spellStart"/>
-      <w:r>
-        <w:rPr>
-          <w:lang w:val="en-GB"/>
-        </w:rPr>
-        <w:t>pyro-glu</w:t>
-      </w:r>
-      <w:proofErr w:type="spellEnd"/>
-      <w:r>
-        <w:rPr>
-          <w:lang w:val="en-GB"/>
-        </w:rPr>
-        <w:t xml:space="preserve"> from n-term q’ and ‘</w:t>
-      </w:r>
-      <w:proofErr w:type="spellStart"/>
-      <w:r>
-        <w:rPr>
-          <w:lang w:val="en-GB"/>
-        </w:rPr>
-        <w:t>deamidation</w:t>
-      </w:r>
-      <w:proofErr w:type="spellEnd"/>
-      <w:r>
-        <w:rPr>
-          <w:lang w:val="en-GB"/>
-        </w:rPr>
-        <w:t xml:space="preserve"> of n and q’ as variable modifications</w:t>
-      </w:r>
-      <w:r>
-        <w:rPr>
-          <w:lang w:val="en-GB"/>
-        </w:rPr>
-        <w:t>,</w:t>
-      </w:r>
-      <w:r>
-        <w:rPr>
-          <w:lang w:val="en-GB"/>
-        </w:rPr>
-        <w:t xml:space="preserve"> change both precursor an</w:t>
-      </w:r>
-      <w:r>
-        <w:rPr>
-          <w:lang w:val="en-GB"/>
-        </w:rPr>
-        <w:t>d fragment ion</w:t>
-      </w:r>
-      <w:r>
-        <w:rPr>
-          <w:lang w:val="en-GB"/>
-        </w:rPr>
-        <w:t xml:space="preserve"> tolerances to 0.3 Da</w:t>
-      </w:r>
-      <w:r>
-        <w:rPr>
-          <w:lang w:val="en-GB"/>
-        </w:rPr>
-        <w:t xml:space="preserve"> and the minimal precursor charge to 2</w:t>
-      </w:r>
-      <w:r>
-        <w:rPr>
-          <w:lang w:val="en-GB"/>
-        </w:rPr>
-        <w:t>. You should now have the following settings:</w:t>
-      </w:r>
-    </w:p>
-    <w:p>
-      <w:pPr>
-        <w:spacing w:after="0"/>
-        <w:jc w:val="both"/>
-        <w:rPr>
-          <w:lang w:val="en-GB"/>
-        </w:rPr>
-      </w:pPr>
-    </w:p>
-    <w:p>
-      <w:pPr>
-        <w:spacing w:after="0"/>
-        <w:jc w:val="both"/>
-        <w:rPr>
-          <w:sz w:val="10"/>
-          <w:lang w:val="en-GB"/>
-        </w:rPr>
-      </w:pPr>
-    </w:p>
-    <w:p>
-      <w:pPr>
-        <w:spacing w:after="0"/>
-        <w:jc w:val="center"/>
-        <w:rPr>
-          <w:lang w:val="en-GB"/>
-        </w:rPr>
-      </w:pPr>
-      <w:r>
-        <w:rPr>
-          <w:noProof/>
-          <w:lang w:val="nb-NO" w:eastAsia="nb-NO"/>
+          <w:lang w:eastAsia="nb-NO"/>
         </w:rPr>
         <w:drawing>
           <wp:inline distT="0" distB="0" distL="0" distR="0">
@@ -2116,7 +1716,7 @@
                     </pic:cNvPicPr>
                   </pic:nvPicPr>
                   <pic:blipFill>
-                    <a:blip r:embed="rId13" cstate="print"/>
+                    <a:blip r:embed="rId15" cstate="print"/>
                     <a:srcRect/>
                     <a:stretch>
                       <a:fillRect/>
@@ -2156,55 +1756,73 @@
       <w:pPr>
         <w:spacing w:after="0"/>
         <w:jc w:val="center"/>
-        <w:rPr>
-          <w:lang w:val="en-GB"/>
-        </w:rPr>
       </w:pPr>
     </w:p>
     <w:p>
       <w:pPr>
         <w:spacing w:after="0"/>
         <w:jc w:val="both"/>
-        <w:rPr>
-          <w:lang w:val="en-GB"/>
-        </w:rPr>
       </w:pPr>
     </w:p>
     <w:p>
       <w:pPr>
         <w:spacing w:after="0"/>
         <w:jc w:val="both"/>
-        <w:rPr>
-          <w:lang w:val="en-GB"/>
-        </w:rPr>
-      </w:pPr>
-      <w:r>
-        <w:rPr>
-          <w:lang w:val="en-GB"/>
-        </w:rPr>
-        <w:t>Click 'OK' to close the Search Settings dialog and chose yes to the question about saving the new settings.</w:t>
+      </w:pPr>
+      <w:r>
+        <w:t xml:space="preserve">Click </w:t>
+      </w:r>
+      <w:r>
+        <w:t>‘</w:t>
+      </w:r>
+      <w:r>
+        <w:t>OK</w:t>
+      </w:r>
+      <w:r>
+        <w:t>‘</w:t>
+      </w:r>
+      <w:r>
+        <w:t xml:space="preserve"> to close the Search Settings dialog and cho</w:t>
+      </w:r>
+      <w:r>
+        <w:t>o</w:t>
+      </w:r>
+      <w:r>
+        <w:t xml:space="preserve">se </w:t>
+      </w:r>
+      <w:r>
+        <w:t>‘</w:t>
+      </w:r>
+      <w:r>
+        <w:t>Y</w:t>
+      </w:r>
+      <w:r>
+        <w:t>es</w:t>
+      </w:r>
+      <w:r>
+        <w:t>‘</w:t>
+      </w:r>
+      <w:r>
+        <w:t xml:space="preserve"> to the question</w:t>
+      </w:r>
+      <w:r>
+        <w:t>s</w:t>
+      </w:r>
+      <w:r>
+        <w:t xml:space="preserve"> about saving the new settings.</w:t>
       </w:r>
     </w:p>
     <w:p>
       <w:pPr>
         <w:spacing w:after="0"/>
         <w:jc w:val="center"/>
-        <w:rPr>
-          <w:lang w:val="en-GB"/>
-        </w:rPr>
       </w:pPr>
     </w:p>
     <w:p>
       <w:pPr>
         <w:spacing w:after="0" w:line="240" w:lineRule="auto"/>
-        <w:rPr>
-          <w:lang w:val="en-GB"/>
-        </w:rPr>
-      </w:pPr>
-      <w:r>
-        <w:rPr>
-          <w:lang w:val="en-GB"/>
-        </w:rPr>
+      </w:pPr>
+      <w:r>
         <w:br w:type="page"/>
       </w:r>
     </w:p>
@@ -2212,226 +1830,119 @@
       <w:pPr>
         <w:spacing w:after="0"/>
         <w:jc w:val="both"/>
-        <w:rPr>
-          <w:lang w:val="en-GB"/>
-        </w:rPr>
-      </w:pPr>
-      <w:r>
-        <w:rPr>
-          <w:lang w:val="en-GB"/>
-        </w:rPr>
-        <w:lastRenderedPageBreak/>
-        <w:t xml:space="preserve">We are also going to start </w:t>
-      </w:r>
-      <w:proofErr w:type="spellStart"/>
-      <w:r>
-        <w:rPr>
-          <w:color w:val="1F497D" w:themeColor="text2"/>
-          <w:lang w:val="en-GB"/>
-        </w:rPr>
-        <w:t>PeptideShaker</w:t>
-      </w:r>
-      <w:proofErr w:type="spellEnd"/>
-      <w:r>
-        <w:rPr>
-          <w:lang w:val="en-GB"/>
-        </w:rPr>
-        <w:t xml:space="preserve"> directly once the search is finished. </w:t>
-      </w:r>
-      <w:r>
-        <w:rPr>
-          <w:lang w:val="en-GB"/>
-        </w:rPr>
-        <w:t>(</w:t>
-      </w:r>
-      <w:r>
-        <w:rPr>
-          <w:lang w:val="en-GB"/>
-        </w:rPr>
-        <w:t xml:space="preserve">Note that in case of </w:t>
-      </w:r>
-      <w:r>
-        <w:rPr>
-          <w:lang w:val="en-GB"/>
-        </w:rPr>
-        <w:t>issues</w:t>
-      </w:r>
-      <w:r>
-        <w:rPr>
-          <w:lang w:val="en-GB"/>
-        </w:rPr>
-        <w:t xml:space="preserve"> </w:t>
-      </w:r>
-      <w:r>
-        <w:rPr>
-          <w:lang w:val="en-GB"/>
-        </w:rPr>
-        <w:t xml:space="preserve">here </w:t>
-      </w:r>
-      <w:r>
-        <w:rPr>
-          <w:lang w:val="en-GB"/>
-        </w:rPr>
-        <w:t xml:space="preserve">you can </w:t>
-      </w:r>
-      <w:r>
-        <w:rPr>
-          <w:lang w:val="en-GB"/>
-        </w:rPr>
-        <w:t xml:space="preserve">always load the search results manually in </w:t>
-      </w:r>
-      <w:proofErr w:type="spellStart"/>
-      <w:r>
-        <w:rPr>
-          <w:color w:val="1F497D" w:themeColor="text2"/>
-          <w:lang w:val="en-GB"/>
-        </w:rPr>
-        <w:t>PeptideShaker</w:t>
-      </w:r>
-      <w:proofErr w:type="spellEnd"/>
-      <w:r>
-        <w:rPr>
-          <w:lang w:val="en-GB"/>
-        </w:rPr>
-        <w:t>.</w:t>
-      </w:r>
-      <w:r>
-        <w:rPr>
-          <w:lang w:val="en-GB"/>
-        </w:rPr>
-        <w:t>)</w:t>
-      </w:r>
-      <w:r>
-        <w:rPr>
-          <w:lang w:val="en-GB"/>
-        </w:rPr>
-        <w:t xml:space="preserve"> Select</w:t>
-      </w:r>
-      <w:r>
-        <w:rPr>
-          <w:lang w:val="en-GB"/>
-        </w:rPr>
-        <w:t xml:space="preserve"> the </w:t>
-      </w:r>
-      <w:r>
-        <w:rPr>
-          <w:lang w:val="en-GB"/>
-        </w:rPr>
-        <w:t>‘</w:t>
-      </w:r>
-      <w:r>
-        <w:rPr>
-          <w:lang w:val="en-GB"/>
-        </w:rPr>
-        <w:t xml:space="preserve">Edit </w:t>
-      </w:r>
-      <w:proofErr w:type="spellStart"/>
-      <w:r>
-        <w:rPr>
-          <w:lang w:val="en-GB"/>
-        </w:rPr>
-        <w:t>PeptideShaker</w:t>
-      </w:r>
-      <w:proofErr w:type="spellEnd"/>
-      <w:r>
-        <w:rPr>
-          <w:lang w:val="en-GB"/>
-        </w:rPr>
-        <w:t xml:space="preserve"> </w:t>
-      </w:r>
-      <w:r>
-        <w:rPr>
-          <w:lang w:val="en-GB"/>
-        </w:rPr>
-        <w:t>Setting</w:t>
-      </w:r>
-      <w:r>
-        <w:rPr>
-          <w:lang w:val="en-GB"/>
-        </w:rPr>
-        <w:t>s</w:t>
-      </w:r>
-      <w:r>
-        <w:rPr>
-          <w:lang w:val="en-GB"/>
-        </w:rPr>
-        <w:t xml:space="preserve">’ </w:t>
-      </w:r>
-      <w:r>
-        <w:rPr>
-          <w:lang w:val="en-GB"/>
-        </w:rPr>
-        <w:t xml:space="preserve">option </w:t>
-      </w:r>
-      <w:r>
-        <w:rPr>
-          <w:lang w:val="en-GB"/>
-        </w:rPr>
-        <w:t xml:space="preserve">next to the </w:t>
-      </w:r>
-      <w:proofErr w:type="spellStart"/>
-      <w:r>
-        <w:rPr>
-          <w:lang w:val="en-GB"/>
-        </w:rPr>
-        <w:t>PeptideShaker</w:t>
-      </w:r>
-      <w:proofErr w:type="spellEnd"/>
-      <w:r>
-        <w:rPr>
-          <w:lang w:val="en-GB"/>
-        </w:rPr>
-        <w:t xml:space="preserve"> </w:t>
-      </w:r>
-      <w:r>
-        <w:rPr>
-          <w:lang w:val="en-GB"/>
-        </w:rPr>
-        <w:t xml:space="preserve">post-processing </w:t>
-      </w:r>
-      <w:r>
-        <w:rPr>
-          <w:lang w:val="en-GB"/>
-        </w:rPr>
-        <w:t>option</w:t>
-      </w:r>
-      <w:r>
-        <w:rPr>
-          <w:lang w:val="en-GB"/>
-        </w:rPr>
-        <w:t>:</w:t>
-      </w:r>
+      </w:pPr>
     </w:p>
     <w:p>
       <w:pPr>
         <w:spacing w:after="0"/>
         <w:jc w:val="both"/>
-        <w:rPr>
-          <w:lang w:val="en-GB"/>
-        </w:rPr>
-      </w:pPr>
+      </w:pPr>
+      <w:r>
+        <w:t xml:space="preserve">We are also going to start </w:t>
+      </w:r>
+      <w:r>
+        <w:rPr>
+          <w:color w:val="1F497D" w:themeColor="text2"/>
+        </w:rPr>
+        <w:t>PeptideShaker</w:t>
+      </w:r>
+      <w:r>
+        <w:t xml:space="preserve"> directly once the search is finished. </w:t>
+      </w:r>
+      <w:r>
+        <w:t>(</w:t>
+      </w:r>
+      <w:r>
+        <w:t xml:space="preserve">Note that in case of </w:t>
+      </w:r>
+      <w:r>
+        <w:t>issues</w:t>
+      </w:r>
+      <w:r>
+        <w:t xml:space="preserve"> </w:t>
+      </w:r>
+      <w:r>
+        <w:t xml:space="preserve">here </w:t>
+      </w:r>
+      <w:r>
+        <w:t xml:space="preserve">you can </w:t>
+      </w:r>
+      <w:r>
+        <w:t xml:space="preserve">always load the search results manually in </w:t>
+      </w:r>
+      <w:r>
+        <w:rPr>
+          <w:color w:val="1F497D" w:themeColor="text2"/>
+        </w:rPr>
+        <w:t>PeptideShaker</w:t>
+      </w:r>
+      <w:r>
+        <w:t>.</w:t>
+      </w:r>
+      <w:r>
+        <w:t>)</w:t>
+      </w:r>
+      <w:r>
+        <w:t xml:space="preserve"> Select</w:t>
+      </w:r>
+      <w:r>
+        <w:t xml:space="preserve"> the </w:t>
+      </w:r>
+      <w:r>
+        <w:t>‘</w:t>
+      </w:r>
+      <w:r>
+        <w:t xml:space="preserve">Edit </w:t>
+      </w:r>
+      <w:r>
+        <w:t xml:space="preserve">PeptideShaker </w:t>
+      </w:r>
+      <w:r>
+        <w:t>Setting</w:t>
+      </w:r>
+      <w:r>
+        <w:t>s</w:t>
+      </w:r>
+      <w:r>
+        <w:t xml:space="preserve">’ </w:t>
+      </w:r>
+      <w:r>
+        <w:t xml:space="preserve">option </w:t>
+      </w:r>
+      <w:r>
+        <w:t xml:space="preserve">next to the PeptideShaker </w:t>
+      </w:r>
+      <w:r>
+        <w:t xml:space="preserve">post-processing </w:t>
+      </w:r>
+      <w:r>
+        <w:t>option</w:t>
+      </w:r>
+      <w:r>
+        <w:t>:</w:t>
+      </w:r>
     </w:p>
     <w:p>
       <w:pPr>
         <w:spacing w:after="0"/>
         <w:jc w:val="both"/>
-        <w:rPr>
-          <w:lang w:val="en-GB"/>
-        </w:rPr>
+      </w:pPr>
+    </w:p>
+    <w:p>
+      <w:pPr>
+        <w:spacing w:after="0"/>
+        <w:jc w:val="both"/>
       </w:pPr>
     </w:p>
     <w:p>
       <w:pPr>
         <w:spacing w:after="0"/>
         <w:jc w:val="center"/>
-        <w:rPr>
-          <w:lang w:val="en-GB"/>
-        </w:rPr>
       </w:pPr>
       <w:r>
         <w:rPr>
           <w:noProof/>
-          <w:lang w:val="nb-NO" w:eastAsia="nb-NO"/>
+          <w:lang w:eastAsia="nb-NO"/>
         </w:rPr>
         <w:drawing>
           <wp:inline distT="0" distB="0" distL="0" distR="0">
@@ -2451,7 +1962,7 @@
                     </pic:cNvPicPr>
                   </pic:nvPicPr>
                   <pic:blipFill>
-                    <a:blip r:embed="rId14" cstate="print"/>
+                    <a:blip r:embed="rId16" cstate="print"/>
                     <a:srcRect/>
                     <a:stretch>
                       <a:fillRect/>
@@ -2491,89 +2002,50 @@
       <w:pPr>
         <w:spacing w:after="0"/>
         <w:jc w:val="both"/>
-        <w:rPr>
-          <w:lang w:val="en-GB"/>
-        </w:rPr>
       </w:pPr>
     </w:p>
     <w:p>
       <w:pPr>
         <w:spacing w:after="0"/>
         <w:jc w:val="both"/>
-        <w:rPr>
-          <w:lang w:val="en-GB"/>
-        </w:rPr>
       </w:pPr>
     </w:p>
     <w:p>
       <w:pPr>
         <w:spacing w:after="0"/>
         <w:jc w:val="both"/>
-        <w:rPr>
-          <w:lang w:val="en-GB"/>
-        </w:rPr>
-      </w:pPr>
-      <w:r>
-        <w:rPr>
-          <w:lang w:val="en-GB"/>
-        </w:rPr>
+      </w:pPr>
+      <w:r>
         <w:t xml:space="preserve">Note that </w:t>
       </w:r>
       <w:r>
-        <w:rPr>
-          <w:lang w:val="en-GB"/>
-        </w:rPr>
         <w:t xml:space="preserve">default settings have already been </w:t>
       </w:r>
       <w:r>
-        <w:rPr>
-          <w:lang w:val="en-GB"/>
-        </w:rPr>
         <w:t>inserted</w:t>
       </w:r>
       <w:r>
-        <w:rPr>
-          <w:lang w:val="en-GB"/>
-        </w:rPr>
         <w:t xml:space="preserve"> and </w:t>
       </w:r>
       <w:r>
-        <w:rPr>
-          <w:lang w:val="en-GB"/>
-        </w:rPr>
         <w:t xml:space="preserve">your </w:t>
       </w:r>
-      <w:proofErr w:type="spellStart"/>
       <w:r>
         <w:rPr>
           <w:color w:val="1F497D" w:themeColor="text2"/>
-          <w:lang w:val="en-GB"/>
         </w:rPr>
         <w:t>PeptideShaker</w:t>
       </w:r>
-      <w:proofErr w:type="spellEnd"/>
-      <w:r>
-        <w:rPr>
-          <w:lang w:val="en-GB"/>
-        </w:rPr>
+      <w:r>
         <w:t xml:space="preserve"> project will be saved automatically </w:t>
       </w:r>
       <w:r>
-        <w:rPr>
-          <w:lang w:val="en-GB"/>
-        </w:rPr>
         <w:t>to</w:t>
       </w:r>
       <w:r>
-        <w:rPr>
-          <w:lang w:val="en-GB"/>
-        </w:rPr>
         <w:t xml:space="preserve"> the chosen location</w:t>
       </w:r>
       <w:r>
-        <w:rPr>
-          <w:lang w:val="en-GB"/>
-        </w:rPr>
         <w:t>.</w:t>
       </w:r>
     </w:p>
@@ -2581,66 +2053,47 @@
       <w:pPr>
         <w:spacing w:after="0"/>
         <w:jc w:val="both"/>
-        <w:rPr>
-          <w:lang w:val="en-GB"/>
-        </w:rPr>
       </w:pPr>
     </w:p>
     <w:p>
       <w:pPr>
         <w:spacing w:after="0"/>
         <w:jc w:val="both"/>
-        <w:rPr>
-          <w:lang w:val="en-GB"/>
-        </w:rPr>
-      </w:pPr>
-      <w:r>
-        <w:rPr>
-          <w:lang w:val="en-GB"/>
-        </w:rPr>
-        <w:t xml:space="preserve">Click 'OK' to close the </w:t>
-      </w:r>
-      <w:proofErr w:type="spellStart"/>
+      </w:pPr>
+      <w:r>
+        <w:t xml:space="preserve">Click </w:t>
+      </w:r>
+      <w:r>
+        <w:t>‘</w:t>
+      </w:r>
+      <w:r>
+        <w:t>OK</w:t>
+      </w:r>
+      <w:r>
+        <w:t>‘</w:t>
+      </w:r>
+      <w:r>
+        <w:t xml:space="preserve"> to close the </w:t>
+      </w:r>
       <w:r>
         <w:rPr>
           <w:color w:val="1F497D" w:themeColor="text2"/>
-          <w:lang w:val="en-GB"/>
-        </w:rPr>
-        <w:t>PeptideShaker</w:t>
-      </w:r>
-      <w:proofErr w:type="spellEnd"/>
+        </w:rPr>
+        <w:t>PeptideShaker Settings</w:t>
+      </w:r>
+      <w:r>
+        <w:t xml:space="preserve"> dialog and go back to the </w:t>
+      </w:r>
       <w:r>
         <w:rPr>
           <w:color w:val="1F497D" w:themeColor="text2"/>
-          <w:lang w:val="en-GB"/>
-        </w:rPr>
-        <w:t xml:space="preserve"> Settings</w:t>
-      </w:r>
-      <w:r>
-        <w:rPr>
-          <w:lang w:val="en-GB"/>
-        </w:rPr>
-        <w:t xml:space="preserve"> dialog and go back to the </w:t>
-      </w:r>
-      <w:proofErr w:type="spellStart"/>
-      <w:r>
-        <w:rPr>
-          <w:color w:val="1F497D" w:themeColor="text2"/>
-          <w:lang w:val="en-GB"/>
         </w:rPr>
         <w:t>SearchGUI</w:t>
       </w:r>
-      <w:proofErr w:type="spellEnd"/>
-      <w:r>
-        <w:rPr>
-          <w:lang w:val="en-GB"/>
-        </w:rPr>
+      <w:r>
         <w:t xml:space="preserve"> main dialog</w:t>
       </w:r>
       <w:r>
-        <w:rPr>
-          <w:lang w:val="en-GB"/>
-        </w:rPr>
         <w:t>.</w:t>
       </w:r>
     </w:p>
@@ -2648,55 +2101,52 @@
       <w:pPr>
         <w:spacing w:after="0"/>
         <w:jc w:val="both"/>
-        <w:rPr>
-          <w:lang w:val="en-GB"/>
-        </w:rPr>
       </w:pPr>
     </w:p>
     <w:p>
       <w:pPr>
         <w:spacing w:after="0"/>
         <w:jc w:val="both"/>
-        <w:rPr>
-          <w:lang w:val="en-GB"/>
-        </w:rPr>
-      </w:pPr>
-      <w:r>
-        <w:rPr>
-          <w:lang w:val="en-GB"/>
-        </w:rPr>
-        <w:t>To save time, disable the MS-GF+ search</w:t>
-      </w:r>
-      <w:r>
-        <w:rPr>
-          <w:lang w:val="en-GB"/>
-        </w:rPr>
+      </w:pPr>
+      <w:r>
+        <w:t xml:space="preserve">To save time, disable the MS-GF+ </w:t>
+      </w:r>
+      <w:r>
+        <w:t xml:space="preserve">and MS Amanda </w:t>
+      </w:r>
+      <w:r>
+        <w:t>search</w:t>
+      </w:r>
+      <w:r>
+        <w:t>es</w:t>
+      </w:r>
+      <w:r>
         <w:t xml:space="preserve"> and </w:t>
       </w:r>
       <w:r>
-        <w:rPr>
-          <w:lang w:val="en-GB"/>
-        </w:rPr>
         <w:t xml:space="preserve">then </w:t>
       </w:r>
       <w:r>
-        <w:rPr>
-          <w:lang w:val="en-GB"/>
-        </w:rPr>
-        <w:t>click 'Start the Search!'.</w:t>
+        <w:t xml:space="preserve">click </w:t>
+      </w:r>
+      <w:r>
+        <w:t>‘</w:t>
+      </w:r>
+      <w:r>
+        <w:t>Start the Search!</w:t>
+      </w:r>
+      <w:r>
+        <w:t>‘</w:t>
+      </w:r>
+      <w:r>
+        <w:t>.</w:t>
       </w:r>
     </w:p>
     <w:p>
       <w:pPr>
         <w:spacing w:after="0" w:line="240" w:lineRule="auto"/>
-        <w:rPr>
-          <w:lang w:val="en-GB"/>
-        </w:rPr>
-      </w:pPr>
-      <w:r>
-        <w:rPr>
-          <w:lang w:val="en-GB"/>
-        </w:rPr>
+      </w:pPr>
+      <w:r>
         <w:br w:type="page"/>
       </w:r>
     </w:p>
@@ -2704,21 +2154,12 @@
       <w:pPr>
         <w:spacing w:after="0"/>
         <w:jc w:val="both"/>
-        <w:rPr>
-          <w:lang w:val="en-GB"/>
-        </w:rPr>
-      </w:pPr>
-      <w:r>
-        <w:rPr>
-          <w:lang w:val="en-GB"/>
-        </w:rPr>
+      </w:pPr>
+      <w:r>
         <w:lastRenderedPageBreak/>
         <w:t xml:space="preserve">As usual, you will be </w:t>
       </w:r>
       <w:r>
-        <w:rPr>
-          <w:lang w:val="en-GB"/>
-        </w:rPr>
         <w:t>updated on the progress during the processing:</w:t>
       </w:r>
     </w:p>
@@ -2726,27 +2167,18 @@
       <w:pPr>
         <w:spacing w:after="0"/>
         <w:jc w:val="both"/>
-        <w:rPr>
-          <w:lang w:val="en-GB"/>
-        </w:rPr>
       </w:pPr>
     </w:p>
     <w:p>
       <w:pPr>
         <w:spacing w:after="0"/>
         <w:jc w:val="both"/>
-        <w:rPr>
-          <w:lang w:val="en-GB"/>
-        </w:rPr>
       </w:pPr>
     </w:p>
     <w:p>
       <w:pPr>
         <w:spacing w:after="0"/>
         <w:jc w:val="center"/>
-        <w:rPr>
-          <w:lang w:val="en-GB"/>
-        </w:rPr>
       </w:pPr>
       <w:r>
         <w:rPr>
@@ -2755,9 +2187,9 @@
         </w:rPr>
         <w:drawing>
           <wp:inline distT="0" distB="0" distL="0" distR="0">
-            <wp:extent cx="4499675" cy="3203409"/>
-            <wp:effectExtent l="0" t="19050" r="72325" b="54141"/>
-            <wp:docPr id="11" name="Picture 16"/>
+            <wp:extent cx="5200650" cy="3703320"/>
+            <wp:effectExtent l="0" t="19050" r="76200" b="49530"/>
+            <wp:docPr id="28" name="Picture 28"/>
             <wp:cNvGraphicFramePr>
               <a:graphicFrameLocks xmlns:a="http://schemas.openxmlformats.org/drawingml/2006/main" noChangeAspect="1"/>
             </wp:cNvGraphicFramePr>
@@ -2765,13 +2197,13 @@
               <a:graphicData uri="http://schemas.openxmlformats.org/drawingml/2006/picture">
                 <pic:pic xmlns:pic="http://schemas.openxmlformats.org/drawingml/2006/picture">
                   <pic:nvPicPr>
-                    <pic:cNvPr id="0" name="Picture 16"/>
+                    <pic:cNvPr id="0" name="Picture 28"/>
                     <pic:cNvPicPr>
                       <a:picLocks noChangeAspect="1" noChangeArrowheads="1"/>
                     </pic:cNvPicPr>
                   </pic:nvPicPr>
                   <pic:blipFill>
-                    <a:blip r:embed="rId15" cstate="print"/>
+                    <a:blip r:embed="rId17" cstate="print"/>
                     <a:srcRect/>
                     <a:stretch>
                       <a:fillRect/>
@@ -2780,7 +2212,7 @@
                   <pic:spPr bwMode="auto">
                     <a:xfrm>
                       <a:off x="0" y="0"/>
-                      <a:ext cx="4503266" cy="3205965"/>
+                      <a:ext cx="5200650" cy="3703320"/>
                     </a:xfrm>
                     <a:prstGeom prst="rect">
                       <a:avLst/>
@@ -2811,76 +2243,46 @@
       <w:pPr>
         <w:spacing w:after="0"/>
         <w:jc w:val="both"/>
-        <w:rPr>
-          <w:lang w:val="en-GB"/>
-        </w:rPr>
       </w:pPr>
     </w:p>
     <w:p>
       <w:pPr>
         <w:spacing w:after="0"/>
         <w:jc w:val="both"/>
-        <w:rPr>
-          <w:lang w:val="en-GB"/>
-        </w:rPr>
       </w:pPr>
     </w:p>
     <w:p>
       <w:pPr>
         <w:spacing w:after="0"/>
         <w:jc w:val="both"/>
-        <w:rPr>
-          <w:lang w:val="en-GB"/>
-        </w:rPr>
-      </w:pPr>
-      <w:r>
-        <w:rPr>
-          <w:lang w:val="en-GB"/>
-        </w:rPr>
+      </w:pPr>
+      <w:r>
         <w:t xml:space="preserve">Note that the complete reprocessing of this dataset </w:t>
       </w:r>
       <w:r>
-        <w:rPr>
-          <w:lang w:val="en-GB"/>
-        </w:rPr>
         <w:t>can be performed</w:t>
       </w:r>
       <w:r>
-        <w:rPr>
-          <w:lang w:val="en-GB"/>
-        </w:rPr>
         <w:t xml:space="preserve"> on a regular laptop</w:t>
       </w:r>
       <w:r>
-        <w:rPr>
-          <w:lang w:val="en-GB"/>
-        </w:rPr>
         <w:t xml:space="preserve"> and does not require any advanced informatics </w:t>
       </w:r>
       <w:r>
-        <w:rPr>
-          <w:lang w:val="en-GB"/>
-        </w:rPr>
         <w:t>skills</w:t>
       </w:r>
       <w:r>
-        <w:rPr>
-          <w:lang w:val="en-GB"/>
-        </w:rPr>
         <w:t>.</w:t>
       </w:r>
     </w:p>
     <w:p>
       <w:pPr>
         <w:spacing w:after="0" w:line="240" w:lineRule="auto"/>
-        <w:rPr>
-          <w:lang w:val="en-GB"/>
-        </w:rPr>
       </w:pPr>
       <w:r>
         <w:rPr>
           <w:noProof/>
-          <w:lang w:val="nb-NO" w:eastAsia="nb-NO"/>
+          <w:lang w:eastAsia="nb-NO"/>
         </w:rPr>
         <w:pict>
           <v:shape id="_x0000_s1026" type="#_x0000_t202" style="position:absolute;margin-left:6.2pt;margin-top:59.3pt;width:428.3pt;height:57pt;z-index:251658240;mso-position-horizontal-relative:margin" fillcolor="#ffc">
@@ -2924,47 +2326,29 @@
         </w:pict>
       </w:r>
       <w:r>
-        <w:rPr>
-          <w:lang w:val="en-GB"/>
-        </w:rPr>
         <w:br w:type="page"/>
       </w:r>
     </w:p>
     <w:p>
       <w:pPr>
         <w:spacing w:after="0" w:line="240" w:lineRule="auto"/>
-        <w:rPr>
-          <w:lang w:val="en-GB"/>
-        </w:rPr>
       </w:pPr>
     </w:p>
     <w:p>
       <w:pPr>
         <w:spacing w:after="0"/>
         <w:jc w:val="both"/>
-        <w:rPr>
-          <w:lang w:val="en-GB"/>
-        </w:rPr>
-      </w:pPr>
-      <w:r>
-        <w:rPr>
-          <w:lang w:val="en-GB"/>
-        </w:rPr>
+      </w:pPr>
+      <w:r>
         <w:t xml:space="preserve">After loading in </w:t>
       </w:r>
-      <w:proofErr w:type="spellStart"/>
       <w:r>
         <w:rPr>
           <w:color w:val="1F497D" w:themeColor="text2"/>
-          <w:lang w:val="en-GB"/>
         </w:rPr>
         <w:t>PeptideShaker</w:t>
       </w:r>
-      <w:proofErr w:type="spellEnd"/>
-      <w:r>
-        <w:rPr>
-          <w:lang w:val="en-GB"/>
-        </w:rPr>
+      <w:r>
         <w:t xml:space="preserve"> you should see the following results:</w:t>
       </w:r>
     </w:p>
@@ -2972,18 +2356,12 @@
       <w:pPr>
         <w:spacing w:after="0"/>
         <w:jc w:val="both"/>
-        <w:rPr>
-          <w:lang w:val="en-GB"/>
-        </w:rPr>
       </w:pPr>
     </w:p>
     <w:p>
       <w:pPr>
         <w:spacing w:after="0"/>
         <w:jc w:val="center"/>
-        <w:rPr>
-          <w:lang w:val="en-GB"/>
-        </w:rPr>
       </w:pPr>
       <w:r>
         <w:rPr>
@@ -2992,9 +2370,9 @@
         </w:rPr>
         <w:drawing>
           <wp:inline distT="0" distB="0" distL="0" distR="0">
-            <wp:extent cx="5566757" cy="3364216"/>
-            <wp:effectExtent l="57150" t="19050" r="110143" b="83834"/>
-            <wp:docPr id="16" name="Picture 16"/>
+            <wp:extent cx="5486400" cy="3314700"/>
+            <wp:effectExtent l="57150" t="19050" r="114300" b="76200"/>
+            <wp:docPr id="37" name="Picture 37"/>
             <wp:cNvGraphicFramePr>
               <a:graphicFrameLocks xmlns:a="http://schemas.openxmlformats.org/drawingml/2006/main" noChangeAspect="1"/>
             </wp:cNvGraphicFramePr>
@@ -3002,13 +2380,13 @@
               <a:graphicData uri="http://schemas.openxmlformats.org/drawingml/2006/picture">
                 <pic:pic xmlns:pic="http://schemas.openxmlformats.org/drawingml/2006/picture">
                   <pic:nvPicPr>
-                    <pic:cNvPr id="0" name="Picture 16"/>
+                    <pic:cNvPr id="0" name="Picture 37"/>
                     <pic:cNvPicPr>
                       <a:picLocks noChangeAspect="1" noChangeArrowheads="1"/>
                     </pic:cNvPicPr>
                   </pic:nvPicPr>
                   <pic:blipFill>
-                    <a:blip r:embed="rId16" cstate="print"/>
+                    <a:blip r:embed="rId18" cstate="print"/>
                     <a:srcRect/>
                     <a:stretch>
                       <a:fillRect/>
@@ -3017,7 +2395,7 @@
                   <pic:spPr bwMode="auto">
                     <a:xfrm>
                       <a:off x="0" y="0"/>
-                      <a:ext cx="5567223" cy="3364497"/>
+                      <a:ext cx="5486400" cy="3314700"/>
                     </a:xfrm>
                     <a:prstGeom prst="rect">
                       <a:avLst/>
@@ -3052,9 +2430,6 @@
       <w:pPr>
         <w:spacing w:after="0"/>
         <w:jc w:val="center"/>
-        <w:rPr>
-          <w:lang w:val="en-GB"/>
-        </w:rPr>
       </w:pPr>
     </w:p>
     <w:p>
@@ -3063,20 +2438,17 @@
         <w:jc w:val="both"/>
         <w:rPr>
           <w:i/>
-          <w:lang w:val="en-GB"/>
         </w:rPr>
       </w:pPr>
       <w:r>
         <w:rPr>
           <w:i/>
-          <w:lang w:val="en-GB"/>
         </w:rPr>
         <w:t>After this simple reprocessing, what is the new identification rate?</w:t>
       </w:r>
       <w:r>
         <w:rPr>
           <w:i/>
-          <w:lang w:val="en-GB"/>
         </w:rPr>
         <w:t xml:space="preserve"> </w:t>
       </w:r>
@@ -3084,7 +2456,6 @@
         <w:rPr>
           <w:i/>
           <w:color w:val="9BBB59" w:themeColor="accent3"/>
-          <w:lang w:val="en-GB"/>
         </w:rPr>
         <w:t>[</w:t>
       </w:r>
@@ -3093,7 +2464,6 @@
           <w:i/>
           <w:color w:val="9BBB59" w:themeColor="accent3"/>
           <w:sz w:val="20"/>
-          <w:lang w:val="en-GB"/>
         </w:rPr>
         <w:t>3</w:t>
       </w:r>
@@ -3102,7 +2472,6 @@
           <w:i/>
           <w:color w:val="9BBB59" w:themeColor="accent3"/>
           <w:sz w:val="20"/>
-          <w:lang w:val="en-GB"/>
         </w:rPr>
         <w:t>.3b]</w:t>
       </w:r>
@@ -3113,92 +2482,50 @@
       <w:pPr>
         <w:spacing w:after="0"/>
         <w:jc w:val="both"/>
-        <w:rPr>
-          <w:lang w:val="en-GB"/>
-        </w:rPr>
       </w:pPr>
     </w:p>
     <w:p>
       <w:pPr>
         <w:jc w:val="both"/>
-        <w:rPr>
-          <w:lang w:val="en-GB"/>
-        </w:rPr>
-      </w:pPr>
-      <w:r>
-        <w:rPr>
-          <w:lang w:val="en-GB"/>
-        </w:rPr>
+      </w:pPr>
+      <w:r>
         <w:t>Given that</w:t>
       </w:r>
       <w:r>
-        <w:rPr>
-          <w:lang w:val="en-GB"/>
-        </w:rPr>
         <w:t xml:space="preserve"> different validation methods were employed in the original manuscript and during reprocessing, we can obviously not compare the two identification rates</w:t>
       </w:r>
       <w:r>
-        <w:rPr>
-          <w:lang w:val="en-GB"/>
-        </w:rPr>
         <w:t xml:space="preserve"> directly</w:t>
       </w:r>
       <w:r>
-        <w:rPr>
-          <w:lang w:val="en-GB"/>
-        </w:rPr>
         <w:t>.</w:t>
       </w:r>
     </w:p>
     <w:p>
       <w:pPr>
         <w:jc w:val="both"/>
-        <w:rPr>
-          <w:lang w:val="en-GB"/>
-        </w:rPr>
-      </w:pPr>
-      <w:r>
-        <w:rPr>
-          <w:lang w:val="en-GB"/>
-        </w:rPr>
+      </w:pPr>
+      <w:r>
         <w:t xml:space="preserve">The real interest of the </w:t>
       </w:r>
       <w:proofErr w:type="spellStart"/>
       <w:r>
-        <w:rPr>
-          <w:lang w:val="en-GB"/>
-        </w:rPr>
         <w:t>reshake</w:t>
       </w:r>
       <w:proofErr w:type="spellEnd"/>
       <w:r>
-        <w:rPr>
-          <w:lang w:val="en-GB"/>
-        </w:rPr>
         <w:t xml:space="preserve"> feature is that you can </w:t>
       </w:r>
       <w:r>
-        <w:rPr>
-          <w:lang w:val="en-GB"/>
-        </w:rPr>
         <w:t xml:space="preserve">now </w:t>
       </w:r>
       <w:r>
-        <w:rPr>
-          <w:lang w:val="en-GB"/>
-        </w:rPr>
         <w:t xml:space="preserve">investigate this dataset as if it were </w:t>
       </w:r>
       <w:r>
-        <w:rPr>
-          <w:lang w:val="en-GB"/>
-        </w:rPr>
         <w:t>your own</w:t>
       </w:r>
       <w:r>
-        <w:rPr>
-          <w:lang w:val="en-GB"/>
-        </w:rPr>
         <w:t>. For instance, you can look for a particular protein or modification.</w:t>
       </w:r>
     </w:p>
@@ -3206,42 +2533,25 @@
       <w:pPr>
         <w:spacing w:after="0"/>
         <w:jc w:val="both"/>
-        <w:rPr>
-          <w:lang w:val="en-GB"/>
-        </w:rPr>
       </w:pPr>
     </w:p>
     <w:p>
       <w:pPr>
         <w:spacing w:after="0"/>
         <w:jc w:val="both"/>
-        <w:rPr>
-          <w:lang w:val="en-GB"/>
-        </w:rPr>
-      </w:pPr>
-      <w:r>
-        <w:rPr>
-          <w:lang w:val="en-GB"/>
-        </w:rPr>
+      </w:pPr>
+      <w:r>
         <w:br w:type="page"/>
       </w:r>
     </w:p>
     <w:p>
       <w:pPr>
         <w:pStyle w:val="Title"/>
-        <w:rPr>
-          <w:lang w:val="fr-FR"/>
-        </w:rPr>
-      </w:pPr>
-      <w:proofErr w:type="spellStart"/>
-      <w:r>
-        <w:rPr>
-          <w:lang w:val="fr-FR"/>
-        </w:rPr>
+      </w:pPr>
+      <w:r>
         <w:lastRenderedPageBreak/>
         <w:t>References</w:t>
       </w:r>
-      <w:proofErr w:type="spellEnd"/>
     </w:p>
     <w:p>
       <w:pPr>
@@ -3255,23 +2565,15 @@
       <w:r>
         <w:rPr>
           <w:rFonts w:cs="Calibri"/>
-          <w:lang w:val="fr-FR"/>
         </w:rPr>
         <w:t>1.</w:t>
       </w:r>
       <w:r>
         <w:rPr>
           <w:rFonts w:cs="Calibri"/>
-          <w:lang w:val="fr-FR"/>
         </w:rPr>
         <w:tab/>
-        <w:t xml:space="preserve">Martens, L. et al. </w:t>
-      </w:r>
-      <w:r>
-        <w:rPr>
-          <w:rFonts w:cs="Calibri"/>
-        </w:rPr>
-        <w:t xml:space="preserve">PRIDE: the proteomics identifications database. </w:t>
+        <w:t xml:space="preserve">Martens, L. et al. PRIDE: the proteomics identifications database. </w:t>
       </w:r>
       <w:r>
         <w:rPr>
@@ -3321,13 +2623,7 @@
           <w:rFonts w:cs="Calibri"/>
         </w:rPr>
         <w:tab/>
-        <w:t xml:space="preserve">Martens, L. et al. </w:t>
-      </w:r>
-      <w:r>
-        <w:rPr>
-          <w:rFonts w:cs="Calibri"/>
-        </w:rPr>
-        <w:t xml:space="preserve">The human platelet proteome mapped by peptide-centric proteomics: a functional protein profile. </w:t>
+        <w:t xml:space="preserve">Martens, L. et al. The human platelet proteome mapped by peptide-centric proteomics: a functional protein profile. </w:t>
       </w:r>
       <w:r>
         <w:rPr>
@@ -3484,9 +2780,17 @@
       </w:r>
       <w:bookmarkEnd w:id="4"/>
     </w:p>
+    <w:p>
+      <w:pPr>
+        <w:spacing w:line="240" w:lineRule="auto"/>
+        <w:rPr>
+          <w:rFonts w:cs="Calibri"/>
+        </w:rPr>
+      </w:pPr>
+    </w:p>
     <w:sectPr>
-      <w:headerReference w:type="default" r:id="rId17"/>
-      <w:footerReference w:type="default" r:id="rId18"/>
+      <w:headerReference w:type="default" r:id="rId19"/>
+      <w:footerReference w:type="default" r:id="rId20"/>
       <w:pgSz w:w="12240" w:h="15840"/>
       <w:pgMar w:top="1440" w:right="1440" w:bottom="1440" w:left="1440" w:header="708" w:footer="708" w:gutter="0"/>
       <w:cols w:space="708"/>
@@ -3699,7 +3003,7 @@
         <w:b/>
         <w:noProof/>
       </w:rPr>
-      <w:t>8</w:t>
+      <w:t>9</w:t>
     </w:r>
     <w:r>
       <w:rPr>
@@ -3733,7 +3037,7 @@
         <w:b/>
         <w:noProof/>
       </w:rPr>
-      <w:t>9</w:t>
+      <w:t>10</w:t>
     </w:r>
     <w:r>
       <w:rPr>
@@ -7348,7 +6652,7 @@
 </file>
 
 <file path=customXml/itemProps1.xml><?xml version="1.0" encoding="utf-8"?>
-<ds:datastoreItem xmlns:ds="http://schemas.openxmlformats.org/officeDocument/2006/customXml" ds:itemID="{3F81B84C-4C06-4CB2-8B02-78F0B5568B0C}">
+<ds:datastoreItem xmlns:ds="http://schemas.openxmlformats.org/officeDocument/2006/customXml" ds:itemID="{261C320F-03A9-4332-B735-D0DC9C870F7B}">
   <ds:schemaRefs>
     <ds:schemaRef ds:uri="http://schemas.openxmlformats.org/officeDocument/2006/bibliography"/>
   </ds:schemaRefs>

</xml_diff>

<commit_message>
Fixed a typo in the reprocess tutorial.
</commit_message>
<xml_diff>
--- a/wiki/tutorial/3 - Data Sharing/3.3 - Reprocess/3.3_reprocess.docx
+++ b/wiki/tutorial/3 - Data Sharing/3.3 - Reprocess/3.3_reprocess.docx
@@ -385,7 +385,21 @@
           <w:lang w:eastAsia="nb-NO"/>
         </w:rPr>
         <w:lastRenderedPageBreak/>
-        <w:t xml:space="preserve">This will display the list of publicly availavble projects in </w:t>
+        <w:t>This will display the list of publicly avail</w:t>
+      </w:r>
+      <w:r>
+        <w:rPr>
+          <w:noProof/>
+          <w:lang w:eastAsia="nb-NO"/>
+        </w:rPr>
+        <w:t>able</w:t>
+      </w:r>
+      <w:r>
+        <w:rPr>
+          <w:noProof/>
+          <w:lang w:eastAsia="nb-NO"/>
+        </w:rPr>
+        <w:t xml:space="preserve"> projects in </w:t>
       </w:r>
       <w:r>
         <w:rPr>
@@ -2915,6 +2929,111 @@
         </w:rPr>
       </w:pPr>
     </w:p>
+    <w:p>
+      <w:pPr>
+        <w:spacing w:line="240" w:lineRule="auto"/>
+        <w:rPr>
+          <w:rFonts w:cs="Calibri"/>
+        </w:rPr>
+      </w:pPr>
+    </w:p>
+    <w:p>
+      <w:pPr>
+        <w:spacing w:after="0" w:line="240" w:lineRule="auto"/>
+        <w:ind w:left="720" w:hanging="720"/>
+        <w:rPr>
+          <w:rFonts w:cs="Calibri"/>
+          <w:noProof/>
+        </w:rPr>
+      </w:pPr>
+      <w:r>
+        <w:rPr>
+          <w:rFonts w:cs="Calibri"/>
+        </w:rPr>
+        <w:fldChar w:fldCharType="begin"/>
+      </w:r>
+      <w:r>
+        <w:rPr>
+          <w:rFonts w:cs="Calibri"/>
+        </w:rPr>
+        <w:instrText xml:space="preserve"> ADDIN EN.REFLIST </w:instrText>
+      </w:r>
+      <w:r>
+        <w:rPr>
+          <w:rFonts w:cs="Calibri"/>
+        </w:rPr>
+        <w:fldChar w:fldCharType="separate"/>
+      </w:r>
+      <w:r>
+        <w:rPr>
+          <w:rFonts w:cs="Calibri"/>
+          <w:noProof/>
+        </w:rPr>
+        <w:t>1.</w:t>
+      </w:r>
+      <w:r>
+        <w:rPr>
+          <w:rFonts w:cs="Calibri"/>
+          <w:noProof/>
+        </w:rPr>
+        <w:tab/>
+        <w:t xml:space="preserve">Martens, L. et al. PRIDE: the proteomics identifications database. </w:t>
+      </w:r>
+      <w:r>
+        <w:rPr>
+          <w:rFonts w:cs="Calibri"/>
+          <w:i/>
+          <w:noProof/>
+        </w:rPr>
+        <w:t>Proteomics</w:t>
+      </w:r>
+      <w:r>
+        <w:rPr>
+          <w:rFonts w:cs="Calibri"/>
+          <w:noProof/>
+        </w:rPr>
+        <w:t xml:space="preserve"> </w:t>
+      </w:r>
+      <w:r>
+        <w:rPr>
+          <w:rFonts w:cs="Calibri"/>
+          <w:b/>
+          <w:noProof/>
+        </w:rPr>
+        <w:t>5</w:t>
+      </w:r>
+      <w:r>
+        <w:rPr>
+          <w:rFonts w:cs="Calibri"/>
+          <w:noProof/>
+        </w:rPr>
+        <w:t>, 3537-3545 (2005).</w:t>
+      </w:r>
+    </w:p>
+    <w:p>
+      <w:pPr>
+        <w:spacing w:after="0" w:line="240" w:lineRule="auto"/>
+        <w:ind w:left="720" w:hanging="720"/>
+        <w:rPr>
+          <w:rFonts w:cs="Calibri"/>
+          <w:noProof/>
+        </w:rPr>
+      </w:pPr>
+    </w:p>
+    <w:p>
+      <w:pPr>
+        <w:spacing w:line="240" w:lineRule="auto"/>
+        <w:rPr>
+          <w:rFonts w:cs="Calibri"/>
+        </w:rPr>
+      </w:pPr>
+      <w:r>
+        <w:rPr>
+          <w:rFonts w:cs="Calibri"/>
+        </w:rPr>
+        <w:fldChar w:fldCharType="end"/>
+      </w:r>
+    </w:p>
     <w:sectPr>
       <w:headerReference w:type="default" r:id="rId19"/>
       <w:footerReference w:type="default" r:id="rId20"/>
@@ -3130,7 +3249,7 @@
         <w:b/>
         <w:noProof/>
       </w:rPr>
-      <w:t>9</w:t>
+      <w:t>1</w:t>
     </w:r>
     <w:r>
       <w:rPr>
@@ -6779,7 +6898,7 @@
 </file>
 
 <file path=customXml/itemProps1.xml><?xml version="1.0" encoding="utf-8"?>
-<ds:datastoreItem xmlns:ds="http://schemas.openxmlformats.org/officeDocument/2006/customXml" ds:itemID="{F7ADC0C8-63D0-4B8C-8363-E32B970BBCDF}">
+<ds:datastoreItem xmlns:ds="http://schemas.openxmlformats.org/officeDocument/2006/customXml" ds:itemID="{F9688A6E-A914-48EC-9166-176A1A7E267A}">
   <ds:schemaRefs>
     <ds:schemaRef ds:uri="http://schemas.openxmlformats.org/officeDocument/2006/bibliography"/>
   </ds:schemaRefs>

</xml_diff>